<commit_message>
checkin of tools and standards doc
</commit_message>
<xml_diff>
--- a/documentation/Programmer_Manual.docx
+++ b/documentation/Programmer_Manual.docx
@@ -215,6 +215,12 @@
     </w:p>
     <w:sdt>
       <w:sdtPr>
+        <w:rPr>
+          <w:rFonts w:asciiTheme="minorHAnsi" w:eastAsiaTheme="minorHAnsi" w:hAnsiTheme="minorHAnsi" w:cstheme="minorBidi"/>
+          <w:color w:val="auto"/>
+          <w:sz w:val="22"/>
+          <w:szCs w:val="22"/>
+        </w:rPr>
         <w:id w:val="-188301557"/>
         <w:docPartObj>
           <w:docPartGallery w:val="Table of Contents"/>
@@ -223,13 +229,9 @@
       </w:sdtPr>
       <w:sdtEndPr>
         <w:rPr>
-          <w:rFonts w:asciiTheme="minorHAnsi" w:eastAsiaTheme="minorHAnsi" w:hAnsiTheme="minorHAnsi" w:cstheme="minorBidi"/>
           <w:b/>
           <w:bCs/>
           <w:noProof/>
-          <w:color w:val="auto"/>
-          <w:sz w:val="22"/>
-          <w:szCs w:val="22"/>
         </w:rPr>
       </w:sdtEndPr>
       <w:sdtContent>
@@ -244,8 +246,6 @@
           <w:r>
             <w:t>Contents</w:t>
           </w:r>
-          <w:bookmarkStart w:id="0" w:name="_GoBack"/>
-          <w:bookmarkEnd w:id="0"/>
         </w:p>
         <w:p>
           <w:pPr>
@@ -1896,12 +1896,12 @@
       <w:pPr>
         <w:pStyle w:val="Heading1"/>
       </w:pPr>
-      <w:bookmarkStart w:id="1" w:name="_Toc529221959"/>
+      <w:bookmarkStart w:id="0" w:name="_Toc529221959"/>
       <w:r>
         <w:lastRenderedPageBreak/>
         <w:t>Tools – Back End</w:t>
       </w:r>
-      <w:bookmarkEnd w:id="1"/>
+      <w:bookmarkEnd w:id="0"/>
     </w:p>
     <w:p>
       <w:pPr>
@@ -1912,22 +1912,22 @@
         </w:numPr>
         <w:ind w:left="576"/>
       </w:pPr>
-      <w:bookmarkStart w:id="2" w:name="_Toc363205510"/>
-      <w:bookmarkStart w:id="3" w:name="_Toc418774583"/>
-      <w:bookmarkStart w:id="4" w:name="_Toc491854096"/>
+      <w:bookmarkStart w:id="1" w:name="_Toc363205510"/>
+      <w:bookmarkStart w:id="2" w:name="_Toc418774583"/>
+      <w:bookmarkStart w:id="3" w:name="_Toc491854096"/>
     </w:p>
     <w:p>
       <w:pPr>
         <w:pStyle w:val="Heading2"/>
       </w:pPr>
-      <w:bookmarkStart w:id="5" w:name="_Toc529221960"/>
+      <w:bookmarkStart w:id="4" w:name="_Toc529221960"/>
+      <w:bookmarkEnd w:id="1"/>
       <w:bookmarkEnd w:id="2"/>
       <w:bookmarkEnd w:id="3"/>
-      <w:bookmarkEnd w:id="4"/>
       <w:r>
         <w:t>Languages</w:t>
       </w:r>
-      <w:bookmarkEnd w:id="5"/>
+      <w:bookmarkEnd w:id="4"/>
     </w:p>
     <w:p>
       <w:pPr>
@@ -1946,100 +1946,1052 @@
       <w:pPr>
         <w:pStyle w:val="Heading2"/>
       </w:pPr>
-      <w:bookmarkStart w:id="6" w:name="_Toc529221961"/>
+      <w:bookmarkStart w:id="5" w:name="_Toc529221961"/>
       <w:r>
         <w:t>Editor/IDE</w:t>
       </w:r>
+      <w:bookmarkEnd w:id="5"/>
+    </w:p>
+    <w:tbl>
+      <w:tblPr>
+        <w:tblStyle w:val="TableGrid"/>
+        <w:tblW w:w="0" w:type="auto"/>
+        <w:tblLook w:val="04A0" w:firstRow="1" w:lastRow="0" w:firstColumn="1" w:lastColumn="0" w:noHBand="0" w:noVBand="1"/>
+      </w:tblPr>
+      <w:tblGrid>
+        <w:gridCol w:w="2277"/>
+        <w:gridCol w:w="2430"/>
+        <w:gridCol w:w="4643"/>
+      </w:tblGrid>
+      <w:tr>
+        <w:tc>
+          <w:tcPr>
+            <w:tcW w:w="2277" w:type="dxa"/>
+          </w:tcPr>
+          <w:p>
+            <w:pPr>
+              <w:pStyle w:val="BodyText"/>
+              <w:rPr>
+                <w:rFonts w:asciiTheme="minorHAnsi" w:hAnsiTheme="minorHAnsi" w:cstheme="minorHAnsi"/>
+                <w:b/>
+              </w:rPr>
+            </w:pPr>
+            <w:r>
+              <w:rPr>
+                <w:rFonts w:asciiTheme="minorHAnsi" w:hAnsiTheme="minorHAnsi" w:cstheme="minorHAnsi"/>
+                <w:b/>
+              </w:rPr>
+              <w:t>Application</w:t>
+            </w:r>
+          </w:p>
+        </w:tc>
+        <w:tc>
+          <w:tcPr>
+            <w:tcW w:w="2430" w:type="dxa"/>
+          </w:tcPr>
+          <w:p>
+            <w:pPr>
+              <w:pStyle w:val="BodyText"/>
+              <w:rPr>
+                <w:rFonts w:asciiTheme="minorHAnsi" w:hAnsiTheme="minorHAnsi" w:cstheme="minorHAnsi"/>
+                <w:b/>
+              </w:rPr>
+            </w:pPr>
+            <w:r>
+              <w:rPr>
+                <w:rFonts w:asciiTheme="minorHAnsi" w:hAnsiTheme="minorHAnsi" w:cstheme="minorHAnsi"/>
+                <w:b/>
+              </w:rPr>
+              <w:t>Purpose</w:t>
+            </w:r>
+          </w:p>
+        </w:tc>
+        <w:tc>
+          <w:tcPr>
+            <w:tcW w:w="4643" w:type="dxa"/>
+          </w:tcPr>
+          <w:p>
+            <w:pPr>
+              <w:pStyle w:val="BodyText"/>
+              <w:rPr>
+                <w:rFonts w:asciiTheme="minorHAnsi" w:hAnsiTheme="minorHAnsi" w:cstheme="minorHAnsi"/>
+                <w:b/>
+              </w:rPr>
+            </w:pPr>
+            <w:r>
+              <w:rPr>
+                <w:rFonts w:asciiTheme="minorHAnsi" w:hAnsiTheme="minorHAnsi" w:cstheme="minorHAnsi"/>
+                <w:b/>
+              </w:rPr>
+              <w:t>URL</w:t>
+            </w:r>
+          </w:p>
+        </w:tc>
+      </w:tr>
+      <w:tr>
+        <w:tc>
+          <w:tcPr>
+            <w:tcW w:w="2277" w:type="dxa"/>
+          </w:tcPr>
+          <w:p>
+            <w:pPr>
+              <w:pStyle w:val="BodyText"/>
+              <w:rPr>
+                <w:rFonts w:asciiTheme="minorHAnsi" w:hAnsiTheme="minorHAnsi" w:cstheme="minorHAnsi"/>
+              </w:rPr>
+            </w:pPr>
+            <w:r>
+              <w:rPr>
+                <w:rFonts w:asciiTheme="minorHAnsi" w:hAnsiTheme="minorHAnsi" w:cstheme="minorHAnsi"/>
+              </w:rPr>
+              <w:t>Visual Studio Code</w:t>
+            </w:r>
+          </w:p>
+        </w:tc>
+        <w:tc>
+          <w:tcPr>
+            <w:tcW w:w="2430" w:type="dxa"/>
+          </w:tcPr>
+          <w:p>
+            <w:pPr>
+              <w:pStyle w:val="BodyText"/>
+              <w:rPr>
+                <w:rFonts w:asciiTheme="minorHAnsi" w:hAnsiTheme="minorHAnsi" w:cstheme="minorHAnsi"/>
+              </w:rPr>
+            </w:pPr>
+            <w:r>
+              <w:rPr>
+                <w:rFonts w:asciiTheme="minorHAnsi" w:hAnsiTheme="minorHAnsi" w:cstheme="minorHAnsi"/>
+              </w:rPr>
+              <w:t>Primary IDE / Documentation</w:t>
+            </w:r>
+          </w:p>
+        </w:tc>
+        <w:tc>
+          <w:tcPr>
+            <w:tcW w:w="4643" w:type="dxa"/>
+          </w:tcPr>
+          <w:p>
+            <w:pPr>
+              <w:pStyle w:val="BodyText"/>
+              <w:rPr>
+                <w:rFonts w:asciiTheme="minorHAnsi" w:hAnsiTheme="minorHAnsi" w:cstheme="minorHAnsi"/>
+              </w:rPr>
+            </w:pPr>
+            <w:hyperlink r:id="rId8" w:history="1">
+              <w:r>
+                <w:rPr>
+                  <w:rStyle w:val="Hyperlink"/>
+                  <w:rFonts w:asciiTheme="minorHAnsi" w:hAnsiTheme="minorHAnsi" w:cstheme="minorHAnsi"/>
+                </w:rPr>
+                <w:t>https://code.visualstudio.com</w:t>
+              </w:r>
+            </w:hyperlink>
+          </w:p>
+        </w:tc>
+      </w:tr>
+      <w:tr>
+        <w:tc>
+          <w:tcPr>
+            <w:tcW w:w="2277" w:type="dxa"/>
+          </w:tcPr>
+          <w:p>
+            <w:pPr>
+              <w:pStyle w:val="BodyText"/>
+              <w:rPr>
+                <w:rFonts w:asciiTheme="minorHAnsi" w:hAnsiTheme="minorHAnsi" w:cstheme="minorHAnsi"/>
+              </w:rPr>
+            </w:pPr>
+            <w:proofErr w:type="spellStart"/>
+            <w:r>
+              <w:rPr>
+                <w:rFonts w:asciiTheme="minorHAnsi" w:hAnsiTheme="minorHAnsi" w:cstheme="minorHAnsi"/>
+              </w:rPr>
+              <w:t>VSCode</w:t>
+            </w:r>
+            <w:proofErr w:type="spellEnd"/>
+            <w:r>
+              <w:rPr>
+                <w:rFonts w:asciiTheme="minorHAnsi" w:hAnsiTheme="minorHAnsi" w:cstheme="minorHAnsi"/>
+              </w:rPr>
+              <w:t xml:space="preserve"> – Debugger for Java</w:t>
+            </w:r>
+          </w:p>
+        </w:tc>
+        <w:tc>
+          <w:tcPr>
+            <w:tcW w:w="2430" w:type="dxa"/>
+          </w:tcPr>
+          <w:p>
+            <w:pPr>
+              <w:pStyle w:val="BodyText"/>
+              <w:rPr>
+                <w:rFonts w:asciiTheme="minorHAnsi" w:hAnsiTheme="minorHAnsi" w:cstheme="minorHAnsi"/>
+              </w:rPr>
+            </w:pPr>
+            <w:r>
+              <w:rPr>
+                <w:rFonts w:asciiTheme="minorHAnsi" w:hAnsiTheme="minorHAnsi" w:cstheme="minorHAnsi"/>
+              </w:rPr>
+              <w:t>Java Debugging</w:t>
+            </w:r>
+          </w:p>
+        </w:tc>
+        <w:tc>
+          <w:tcPr>
+            <w:tcW w:w="4643" w:type="dxa"/>
+          </w:tcPr>
+          <w:p>
+            <w:pPr>
+              <w:pStyle w:val="BodyText"/>
+              <w:rPr>
+                <w:rFonts w:asciiTheme="minorHAnsi" w:hAnsiTheme="minorHAnsi" w:cstheme="minorHAnsi"/>
+              </w:rPr>
+            </w:pPr>
+            <w:hyperlink r:id="rId9" w:history="1">
+              <w:r>
+                <w:rPr>
+                  <w:rStyle w:val="Hyperlink"/>
+                  <w:rFonts w:asciiTheme="minorHAnsi" w:hAnsiTheme="minorHAnsi" w:cstheme="minorHAnsi"/>
+                </w:rPr>
+                <w:t>https://github.com/Microsoft/vscode-java-debug</w:t>
+              </w:r>
+            </w:hyperlink>
+          </w:p>
+        </w:tc>
+      </w:tr>
+      <w:tr>
+        <w:tc>
+          <w:tcPr>
+            <w:tcW w:w="2277" w:type="dxa"/>
+          </w:tcPr>
+          <w:p>
+            <w:pPr>
+              <w:pStyle w:val="BodyText"/>
+              <w:rPr>
+                <w:rFonts w:asciiTheme="minorHAnsi" w:hAnsiTheme="minorHAnsi" w:cstheme="minorHAnsi"/>
+              </w:rPr>
+            </w:pPr>
+            <w:proofErr w:type="spellStart"/>
+            <w:r>
+              <w:rPr>
+                <w:rFonts w:asciiTheme="minorHAnsi" w:hAnsiTheme="minorHAnsi" w:cstheme="minorHAnsi"/>
+              </w:rPr>
+              <w:t>VSCode</w:t>
+            </w:r>
+            <w:proofErr w:type="spellEnd"/>
+            <w:r>
+              <w:rPr>
+                <w:rFonts w:asciiTheme="minorHAnsi" w:hAnsiTheme="minorHAnsi" w:cstheme="minorHAnsi"/>
+              </w:rPr>
+              <w:t xml:space="preserve"> – Beautify</w:t>
+            </w:r>
+          </w:p>
+        </w:tc>
+        <w:tc>
+          <w:tcPr>
+            <w:tcW w:w="2430" w:type="dxa"/>
+          </w:tcPr>
+          <w:p>
+            <w:pPr>
+              <w:pStyle w:val="BodyText"/>
+              <w:rPr>
+                <w:rFonts w:asciiTheme="minorHAnsi" w:hAnsiTheme="minorHAnsi" w:cstheme="minorHAnsi"/>
+              </w:rPr>
+            </w:pPr>
+            <w:r>
+              <w:rPr>
+                <w:rFonts w:asciiTheme="minorHAnsi" w:hAnsiTheme="minorHAnsi" w:cstheme="minorHAnsi"/>
+              </w:rPr>
+              <w:t>Code Formatting</w:t>
+            </w:r>
+          </w:p>
+        </w:tc>
+        <w:tc>
+          <w:tcPr>
+            <w:tcW w:w="4643" w:type="dxa"/>
+          </w:tcPr>
+          <w:p>
+            <w:pPr>
+              <w:pStyle w:val="BodyText"/>
+              <w:rPr>
+                <w:rFonts w:asciiTheme="minorHAnsi" w:hAnsiTheme="minorHAnsi" w:cstheme="minorHAnsi"/>
+              </w:rPr>
+            </w:pPr>
+            <w:hyperlink r:id="rId10" w:history="1">
+              <w:r>
+                <w:rPr>
+                  <w:rStyle w:val="Hyperlink"/>
+                  <w:rFonts w:asciiTheme="minorHAnsi" w:hAnsiTheme="minorHAnsi" w:cstheme="minorHAnsi"/>
+                </w:rPr>
+                <w:t>https://github.com/HookyQR/VSCodeBeautify</w:t>
+              </w:r>
+            </w:hyperlink>
+          </w:p>
+        </w:tc>
+      </w:tr>
+      <w:tr>
+        <w:tc>
+          <w:tcPr>
+            <w:tcW w:w="2277" w:type="dxa"/>
+          </w:tcPr>
+          <w:p>
+            <w:pPr>
+              <w:pStyle w:val="BodyText"/>
+              <w:rPr>
+                <w:rFonts w:asciiTheme="minorHAnsi" w:hAnsiTheme="minorHAnsi" w:cstheme="minorHAnsi"/>
+              </w:rPr>
+            </w:pPr>
+            <w:proofErr w:type="spellStart"/>
+            <w:r>
+              <w:rPr>
+                <w:rFonts w:asciiTheme="minorHAnsi" w:hAnsiTheme="minorHAnsi" w:cstheme="minorHAnsi"/>
+              </w:rPr>
+              <w:t>VSCode</w:t>
+            </w:r>
+            <w:proofErr w:type="spellEnd"/>
+            <w:r>
+              <w:rPr>
+                <w:rFonts w:asciiTheme="minorHAnsi" w:hAnsiTheme="minorHAnsi" w:cstheme="minorHAnsi"/>
+              </w:rPr>
+              <w:t xml:space="preserve"> – File-Header-Comment Helper</w:t>
+            </w:r>
+          </w:p>
+        </w:tc>
+        <w:tc>
+          <w:tcPr>
+            <w:tcW w:w="2430" w:type="dxa"/>
+          </w:tcPr>
+          <w:p>
+            <w:pPr>
+              <w:pStyle w:val="BodyText"/>
+              <w:rPr>
+                <w:rFonts w:asciiTheme="minorHAnsi" w:hAnsiTheme="minorHAnsi" w:cstheme="minorHAnsi"/>
+              </w:rPr>
+            </w:pPr>
+            <w:r>
+              <w:rPr>
+                <w:rFonts w:asciiTheme="minorHAnsi" w:hAnsiTheme="minorHAnsi" w:cstheme="minorHAnsi"/>
+              </w:rPr>
+              <w:t>File Header Snippets</w:t>
+            </w:r>
+          </w:p>
+        </w:tc>
+        <w:tc>
+          <w:tcPr>
+            <w:tcW w:w="4643" w:type="dxa"/>
+          </w:tcPr>
+          <w:p>
+            <w:pPr>
+              <w:pStyle w:val="BodyText"/>
+              <w:rPr>
+                <w:rFonts w:asciiTheme="minorHAnsi" w:hAnsiTheme="minorHAnsi" w:cstheme="minorHAnsi"/>
+              </w:rPr>
+            </w:pPr>
+            <w:hyperlink r:id="rId11" w:history="1">
+              <w:r>
+                <w:rPr>
+                  <w:rStyle w:val="Hyperlink"/>
+                  <w:rFonts w:asciiTheme="minorHAnsi" w:hAnsiTheme="minorHAnsi" w:cstheme="minorHAnsi"/>
+                </w:rPr>
+                <w:t>https://github.com/starpeng/vscode-file-header-comment-helper</w:t>
+              </w:r>
+            </w:hyperlink>
+          </w:p>
+        </w:tc>
+      </w:tr>
+      <w:tr>
+        <w:tc>
+          <w:tcPr>
+            <w:tcW w:w="2277" w:type="dxa"/>
+          </w:tcPr>
+          <w:p>
+            <w:pPr>
+              <w:pStyle w:val="BodyText"/>
+              <w:rPr>
+                <w:rFonts w:asciiTheme="minorHAnsi" w:hAnsiTheme="minorHAnsi" w:cstheme="minorHAnsi"/>
+              </w:rPr>
+            </w:pPr>
+            <w:proofErr w:type="spellStart"/>
+            <w:r>
+              <w:rPr>
+                <w:rFonts w:asciiTheme="minorHAnsi" w:hAnsiTheme="minorHAnsi" w:cstheme="minorHAnsi"/>
+              </w:rPr>
+              <w:t>VSCode</w:t>
+            </w:r>
+            <w:proofErr w:type="spellEnd"/>
+            <w:r>
+              <w:rPr>
+                <w:rFonts w:asciiTheme="minorHAnsi" w:hAnsiTheme="minorHAnsi" w:cstheme="minorHAnsi"/>
+              </w:rPr>
+              <w:t xml:space="preserve"> – Java Extension Pack</w:t>
+            </w:r>
+          </w:p>
+        </w:tc>
+        <w:tc>
+          <w:tcPr>
+            <w:tcW w:w="2430" w:type="dxa"/>
+          </w:tcPr>
+          <w:p>
+            <w:pPr>
+              <w:pStyle w:val="BodyText"/>
+              <w:rPr>
+                <w:rFonts w:asciiTheme="minorHAnsi" w:hAnsiTheme="minorHAnsi" w:cstheme="minorHAnsi"/>
+              </w:rPr>
+            </w:pPr>
+            <w:r>
+              <w:rPr>
+                <w:rFonts w:asciiTheme="minorHAnsi" w:hAnsiTheme="minorHAnsi" w:cstheme="minorHAnsi"/>
+              </w:rPr>
+              <w:t>VS Code Extension bundle for Java</w:t>
+            </w:r>
+          </w:p>
+        </w:tc>
+        <w:tc>
+          <w:tcPr>
+            <w:tcW w:w="4643" w:type="dxa"/>
+          </w:tcPr>
+          <w:p>
+            <w:pPr>
+              <w:pStyle w:val="BodyText"/>
+              <w:rPr>
+                <w:rFonts w:asciiTheme="minorHAnsi" w:hAnsiTheme="minorHAnsi" w:cstheme="minorHAnsi"/>
+              </w:rPr>
+            </w:pPr>
+            <w:hyperlink r:id="rId12" w:history="1">
+              <w:r>
+                <w:rPr>
+                  <w:rStyle w:val="Hyperlink"/>
+                  <w:rFonts w:asciiTheme="minorHAnsi" w:hAnsiTheme="minorHAnsi" w:cstheme="minorHAnsi"/>
+                </w:rPr>
+                <w:t>https://github.com/Microsoft/vscode-java-pack</w:t>
+              </w:r>
+            </w:hyperlink>
+          </w:p>
+        </w:tc>
+      </w:tr>
+      <w:tr>
+        <w:tc>
+          <w:tcPr>
+            <w:tcW w:w="2277" w:type="dxa"/>
+          </w:tcPr>
+          <w:p>
+            <w:pPr>
+              <w:pStyle w:val="BodyText"/>
+              <w:rPr>
+                <w:rFonts w:asciiTheme="minorHAnsi" w:hAnsiTheme="minorHAnsi" w:cstheme="minorHAnsi"/>
+              </w:rPr>
+            </w:pPr>
+            <w:proofErr w:type="spellStart"/>
+            <w:r>
+              <w:rPr>
+                <w:rFonts w:asciiTheme="minorHAnsi" w:hAnsiTheme="minorHAnsi" w:cstheme="minorHAnsi"/>
+              </w:rPr>
+              <w:t>VSCode</w:t>
+            </w:r>
+            <w:proofErr w:type="spellEnd"/>
+            <w:r>
+              <w:rPr>
+                <w:rFonts w:asciiTheme="minorHAnsi" w:hAnsiTheme="minorHAnsi" w:cstheme="minorHAnsi"/>
+              </w:rPr>
+              <w:t xml:space="preserve"> – Java Test Runner</w:t>
+            </w:r>
+          </w:p>
+        </w:tc>
+        <w:tc>
+          <w:tcPr>
+            <w:tcW w:w="2430" w:type="dxa"/>
+          </w:tcPr>
+          <w:p>
+            <w:pPr>
+              <w:pStyle w:val="BodyText"/>
+              <w:rPr>
+                <w:rFonts w:asciiTheme="minorHAnsi" w:hAnsiTheme="minorHAnsi" w:cstheme="minorHAnsi"/>
+              </w:rPr>
+            </w:pPr>
+            <w:r>
+              <w:rPr>
+                <w:rFonts w:asciiTheme="minorHAnsi" w:hAnsiTheme="minorHAnsi" w:cstheme="minorHAnsi"/>
+              </w:rPr>
+              <w:t xml:space="preserve">JUnit Test runner for </w:t>
+            </w:r>
+            <w:proofErr w:type="spellStart"/>
+            <w:r>
+              <w:rPr>
+                <w:rFonts w:asciiTheme="minorHAnsi" w:hAnsiTheme="minorHAnsi" w:cstheme="minorHAnsi"/>
+              </w:rPr>
+              <w:t>VSCode</w:t>
+            </w:r>
+            <w:proofErr w:type="spellEnd"/>
+          </w:p>
+        </w:tc>
+        <w:tc>
+          <w:tcPr>
+            <w:tcW w:w="4643" w:type="dxa"/>
+          </w:tcPr>
+          <w:p>
+            <w:pPr>
+              <w:pStyle w:val="BodyText"/>
+              <w:rPr>
+                <w:rFonts w:asciiTheme="minorHAnsi" w:hAnsiTheme="minorHAnsi" w:cstheme="minorHAnsi"/>
+              </w:rPr>
+            </w:pPr>
+            <w:hyperlink r:id="rId13" w:history="1">
+              <w:r>
+                <w:rPr>
+                  <w:rStyle w:val="Hyperlink"/>
+                  <w:rFonts w:asciiTheme="minorHAnsi" w:hAnsiTheme="minorHAnsi" w:cstheme="minorHAnsi"/>
+                </w:rPr>
+                <w:t>https://github.com/Microsoft/vscode-java-test</w:t>
+              </w:r>
+            </w:hyperlink>
+          </w:p>
+        </w:tc>
+      </w:tr>
+      <w:tr>
+        <w:tc>
+          <w:tcPr>
+            <w:tcW w:w="2277" w:type="dxa"/>
+          </w:tcPr>
+          <w:p>
+            <w:pPr>
+              <w:pStyle w:val="BodyText"/>
+              <w:rPr>
+                <w:rFonts w:asciiTheme="minorHAnsi" w:hAnsiTheme="minorHAnsi" w:cstheme="minorHAnsi"/>
+              </w:rPr>
+            </w:pPr>
+            <w:proofErr w:type="spellStart"/>
+            <w:r>
+              <w:rPr>
+                <w:rFonts w:asciiTheme="minorHAnsi" w:hAnsiTheme="minorHAnsi" w:cstheme="minorHAnsi"/>
+              </w:rPr>
+              <w:t>VSCode</w:t>
+            </w:r>
+            <w:proofErr w:type="spellEnd"/>
+            <w:r>
+              <w:rPr>
+                <w:rFonts w:asciiTheme="minorHAnsi" w:hAnsiTheme="minorHAnsi" w:cstheme="minorHAnsi"/>
+              </w:rPr>
+              <w:t xml:space="preserve"> – Language support for Java by Red Hat</w:t>
+            </w:r>
+          </w:p>
+        </w:tc>
+        <w:tc>
+          <w:tcPr>
+            <w:tcW w:w="2430" w:type="dxa"/>
+          </w:tcPr>
+          <w:p>
+            <w:pPr>
+              <w:pStyle w:val="BodyText"/>
+              <w:rPr>
+                <w:rFonts w:asciiTheme="minorHAnsi" w:hAnsiTheme="minorHAnsi" w:cstheme="minorHAnsi"/>
+              </w:rPr>
+            </w:pPr>
+            <w:r>
+              <w:rPr>
+                <w:rFonts w:asciiTheme="minorHAnsi" w:hAnsiTheme="minorHAnsi" w:cstheme="minorHAnsi"/>
+              </w:rPr>
+              <w:t xml:space="preserve">Java Language Tools for </w:t>
+            </w:r>
+            <w:proofErr w:type="spellStart"/>
+            <w:r>
+              <w:rPr>
+                <w:rFonts w:asciiTheme="minorHAnsi" w:hAnsiTheme="minorHAnsi" w:cstheme="minorHAnsi"/>
+              </w:rPr>
+              <w:t>VSCode</w:t>
+            </w:r>
+            <w:proofErr w:type="spellEnd"/>
+          </w:p>
+        </w:tc>
+        <w:tc>
+          <w:tcPr>
+            <w:tcW w:w="4643" w:type="dxa"/>
+          </w:tcPr>
+          <w:p>
+            <w:pPr>
+              <w:pStyle w:val="BodyText"/>
+              <w:rPr>
+                <w:rFonts w:asciiTheme="minorHAnsi" w:hAnsiTheme="minorHAnsi" w:cstheme="minorHAnsi"/>
+              </w:rPr>
+            </w:pPr>
+            <w:hyperlink r:id="rId14" w:history="1">
+              <w:r>
+                <w:rPr>
+                  <w:rStyle w:val="Hyperlink"/>
+                  <w:rFonts w:asciiTheme="minorHAnsi" w:hAnsiTheme="minorHAnsi" w:cstheme="minorHAnsi"/>
+                </w:rPr>
+                <w:t>https://github.com/redhat-developer/vscode-java</w:t>
+              </w:r>
+            </w:hyperlink>
+          </w:p>
+        </w:tc>
+      </w:tr>
+      <w:tr>
+        <w:tc>
+          <w:tcPr>
+            <w:tcW w:w="2277" w:type="dxa"/>
+          </w:tcPr>
+          <w:p>
+            <w:pPr>
+              <w:pStyle w:val="BodyText"/>
+              <w:rPr>
+                <w:rFonts w:asciiTheme="minorHAnsi" w:hAnsiTheme="minorHAnsi" w:cstheme="minorHAnsi"/>
+              </w:rPr>
+            </w:pPr>
+            <w:proofErr w:type="spellStart"/>
+            <w:r>
+              <w:rPr>
+                <w:rFonts w:asciiTheme="minorHAnsi" w:hAnsiTheme="minorHAnsi" w:cstheme="minorHAnsi"/>
+              </w:rPr>
+              <w:t>VSCode</w:t>
+            </w:r>
+            <w:proofErr w:type="spellEnd"/>
+            <w:r>
+              <w:rPr>
+                <w:rFonts w:asciiTheme="minorHAnsi" w:hAnsiTheme="minorHAnsi" w:cstheme="minorHAnsi"/>
+              </w:rPr>
+              <w:t xml:space="preserve"> – Maven for java</w:t>
+            </w:r>
+          </w:p>
+        </w:tc>
+        <w:tc>
+          <w:tcPr>
+            <w:tcW w:w="2430" w:type="dxa"/>
+          </w:tcPr>
+          <w:p>
+            <w:pPr>
+              <w:pStyle w:val="BodyText"/>
+              <w:rPr>
+                <w:rFonts w:asciiTheme="minorHAnsi" w:hAnsiTheme="minorHAnsi" w:cstheme="minorHAnsi"/>
+              </w:rPr>
+            </w:pPr>
+            <w:r>
+              <w:rPr>
+                <w:rFonts w:asciiTheme="minorHAnsi" w:hAnsiTheme="minorHAnsi" w:cstheme="minorHAnsi"/>
+              </w:rPr>
+              <w:t>Maven project integration</w:t>
+            </w:r>
+          </w:p>
+        </w:tc>
+        <w:tc>
+          <w:tcPr>
+            <w:tcW w:w="4643" w:type="dxa"/>
+          </w:tcPr>
+          <w:p>
+            <w:pPr>
+              <w:pStyle w:val="BodyText"/>
+              <w:rPr>
+                <w:rFonts w:asciiTheme="minorHAnsi" w:hAnsiTheme="minorHAnsi" w:cstheme="minorHAnsi"/>
+              </w:rPr>
+            </w:pPr>
+            <w:hyperlink r:id="rId15" w:history="1">
+              <w:r>
+                <w:rPr>
+                  <w:rStyle w:val="Hyperlink"/>
+                  <w:rFonts w:asciiTheme="minorHAnsi" w:hAnsiTheme="minorHAnsi" w:cstheme="minorHAnsi"/>
+                </w:rPr>
+                <w:t>https://github.com/Microsoft/vscode-maven</w:t>
+              </w:r>
+            </w:hyperlink>
+          </w:p>
+        </w:tc>
+      </w:tr>
+    </w:tbl>
+    <w:p>
+      <w:pPr>
+        <w:pStyle w:val="BodyText"/>
+      </w:pPr>
+    </w:p>
+    <w:p>
+      <w:pPr>
+        <w:pStyle w:val="BodyText"/>
+      </w:pPr>
+    </w:p>
+    <w:p>
+      <w:pPr>
+        <w:pStyle w:val="Heading2"/>
+      </w:pPr>
+      <w:bookmarkStart w:id="6" w:name="_Toc529221962"/>
+      <w:r>
+        <w:t>Tools</w:t>
+      </w:r>
       <w:bookmarkEnd w:id="6"/>
     </w:p>
+    <w:tbl>
+      <w:tblPr>
+        <w:tblStyle w:val="TableGrid"/>
+        <w:tblW w:w="0" w:type="auto"/>
+        <w:tblLook w:val="04A0" w:firstRow="1" w:lastRow="0" w:firstColumn="1" w:lastColumn="0" w:noHBand="0" w:noVBand="1"/>
+      </w:tblPr>
+      <w:tblGrid>
+        <w:gridCol w:w="3035"/>
+        <w:gridCol w:w="3051"/>
+        <w:gridCol w:w="3264"/>
+      </w:tblGrid>
+      <w:tr>
+        <w:tc>
+          <w:tcPr>
+            <w:tcW w:w="3035" w:type="dxa"/>
+          </w:tcPr>
+          <w:p>
+            <w:pPr>
+              <w:rPr>
+                <w:b/>
+              </w:rPr>
+            </w:pPr>
+            <w:r>
+              <w:rPr>
+                <w:b/>
+              </w:rPr>
+              <w:t>Application</w:t>
+            </w:r>
+          </w:p>
+        </w:tc>
+        <w:tc>
+          <w:tcPr>
+            <w:tcW w:w="3051" w:type="dxa"/>
+          </w:tcPr>
+          <w:p>
+            <w:pPr>
+              <w:rPr>
+                <w:b/>
+              </w:rPr>
+            </w:pPr>
+            <w:r>
+              <w:rPr>
+                <w:b/>
+              </w:rPr>
+              <w:t>Purpose</w:t>
+            </w:r>
+          </w:p>
+        </w:tc>
+        <w:tc>
+          <w:tcPr>
+            <w:tcW w:w="3264" w:type="dxa"/>
+          </w:tcPr>
+          <w:p>
+            <w:pPr>
+              <w:rPr>
+                <w:b/>
+              </w:rPr>
+            </w:pPr>
+            <w:r>
+              <w:rPr>
+                <w:b/>
+              </w:rPr>
+              <w:t>URL</w:t>
+            </w:r>
+          </w:p>
+        </w:tc>
+      </w:tr>
+      <w:tr>
+        <w:tc>
+          <w:tcPr>
+            <w:tcW w:w="3035" w:type="dxa"/>
+          </w:tcPr>
+          <w:p>
+            <w:proofErr w:type="spellStart"/>
+            <w:r>
+              <w:t>ApiCurio</w:t>
+            </w:r>
+            <w:proofErr w:type="spellEnd"/>
+          </w:p>
+        </w:tc>
+        <w:tc>
+          <w:tcPr>
+            <w:tcW w:w="3051" w:type="dxa"/>
+          </w:tcPr>
+          <w:p>
+            <w:r>
+              <w:t>Model Design</w:t>
+            </w:r>
+          </w:p>
+        </w:tc>
+        <w:tc>
+          <w:tcPr>
+            <w:tcW w:w="3264" w:type="dxa"/>
+          </w:tcPr>
+          <w:p>
+            <w:hyperlink r:id="rId16" w:history="1">
+              <w:r>
+                <w:rPr>
+                  <w:rStyle w:val="Hyperlink"/>
+                </w:rPr>
+                <w:t>https://www.apicur.io</w:t>
+              </w:r>
+            </w:hyperlink>
+          </w:p>
+        </w:tc>
+      </w:tr>
+      <w:tr>
+        <w:tc>
+          <w:tcPr>
+            <w:tcW w:w="3035" w:type="dxa"/>
+          </w:tcPr>
+          <w:p>
+            <w:r>
+              <w:t>Git</w:t>
+            </w:r>
+          </w:p>
+        </w:tc>
+        <w:tc>
+          <w:tcPr>
+            <w:tcW w:w="3051" w:type="dxa"/>
+          </w:tcPr>
+          <w:p>
+            <w:r>
+              <w:t>Versioning and change tracking</w:t>
+            </w:r>
+          </w:p>
+        </w:tc>
+        <w:tc>
+          <w:tcPr>
+            <w:tcW w:w="3264" w:type="dxa"/>
+          </w:tcPr>
+          <w:p>
+            <w:hyperlink r:id="rId17" w:history="1">
+              <w:r>
+                <w:rPr>
+                  <w:rStyle w:val="Hyperlink"/>
+                </w:rPr>
+                <w:t>https://git-scm.com</w:t>
+              </w:r>
+            </w:hyperlink>
+          </w:p>
+        </w:tc>
+      </w:tr>
+      <w:tr>
+        <w:tc>
+          <w:tcPr>
+            <w:tcW w:w="3035" w:type="dxa"/>
+          </w:tcPr>
+          <w:p>
+            <w:r>
+              <w:t>Apache Maven</w:t>
+            </w:r>
+          </w:p>
+        </w:tc>
+        <w:tc>
+          <w:tcPr>
+            <w:tcW w:w="3051" w:type="dxa"/>
+          </w:tcPr>
+          <w:p>
+            <w:r>
+              <w:t>Java Project and build management</w:t>
+            </w:r>
+          </w:p>
+        </w:tc>
+        <w:tc>
+          <w:tcPr>
+            <w:tcW w:w="3264" w:type="dxa"/>
+          </w:tcPr>
+          <w:p>
+            <w:hyperlink r:id="rId18" w:history="1">
+              <w:r>
+                <w:rPr>
+                  <w:rStyle w:val="Hyperlink"/>
+                </w:rPr>
+                <w:t>http://maven.apache.org</w:t>
+              </w:r>
+            </w:hyperlink>
+          </w:p>
+        </w:tc>
+      </w:tr>
+      <w:tr>
+        <w:tc>
+          <w:tcPr>
+            <w:tcW w:w="3035" w:type="dxa"/>
+          </w:tcPr>
+          <w:p>
+            <w:r>
+              <w:t>Microsoft Visio</w:t>
+            </w:r>
+          </w:p>
+        </w:tc>
+        <w:tc>
+          <w:tcPr>
+            <w:tcW w:w="3051" w:type="dxa"/>
+          </w:tcPr>
+          <w:p>
+            <w:r>
+              <w:t>Org Chart</w:t>
+            </w:r>
+          </w:p>
+        </w:tc>
+        <w:tc>
+          <w:tcPr>
+            <w:tcW w:w="3264" w:type="dxa"/>
+          </w:tcPr>
+          <w:p>
+            <w:hyperlink r:id="rId19" w:history="1">
+              <w:r>
+                <w:rPr>
+                  <w:rStyle w:val="Hyperlink"/>
+                </w:rPr>
+                <w:t>https://products.office.com/en-us/visio/</w:t>
+              </w:r>
+            </w:hyperlink>
+          </w:p>
+        </w:tc>
+      </w:tr>
+      <w:tr>
+        <w:tc>
+          <w:tcPr>
+            <w:tcW w:w="3035" w:type="dxa"/>
+          </w:tcPr>
+          <w:p>
+            <w:proofErr w:type="spellStart"/>
+            <w:r>
+              <w:t>ReDoc</w:t>
+            </w:r>
+            <w:proofErr w:type="spellEnd"/>
+          </w:p>
+        </w:tc>
+        <w:tc>
+          <w:tcPr>
+            <w:tcW w:w="3051" w:type="dxa"/>
+          </w:tcPr>
+          <w:p>
+            <w:r>
+              <w:t>Model documentation reformatting</w:t>
+            </w:r>
+          </w:p>
+        </w:tc>
+        <w:tc>
+          <w:tcPr>
+            <w:tcW w:w="3264" w:type="dxa"/>
+          </w:tcPr>
+          <w:p>
+            <w:hyperlink r:id="rId20" w:history="1">
+              <w:r>
+                <w:rPr>
+                  <w:rStyle w:val="Hyperlink"/>
+                </w:rPr>
+                <w:t>https://github.com/Rebilly/ReDoc</w:t>
+              </w:r>
+            </w:hyperlink>
+          </w:p>
+        </w:tc>
+      </w:tr>
+    </w:tbl>
     <w:p>
-      <w:pPr>
-        <w:pStyle w:val="BodyText"/>
-      </w:pPr>
-      <w:r>
-        <w:t xml:space="preserve">Visual Studio will be used as the main IDE for developing the </w:t>
-      </w:r>
-      <w:proofErr w:type="gramStart"/>
-      <w:r>
-        <w:t>back end</w:t>
-      </w:r>
-      <w:proofErr w:type="gramEnd"/>
-      <w:r>
-        <w:t xml:space="preserve"> code.</w:t>
-      </w:r>
-    </w:p>
-    <w:p>
-      <w:pPr>
-        <w:pStyle w:val="BodyText"/>
-      </w:pPr>
-    </w:p>
-    <w:p>
-      <w:pPr>
-        <w:pStyle w:val="Heading2"/>
-      </w:pPr>
-      <w:bookmarkStart w:id="7" w:name="_Toc529221962"/>
-      <w:r>
-        <w:t>Design Tools</w:t>
-      </w:r>
+      <w:bookmarkStart w:id="7" w:name="_GoBack"/>
       <w:bookmarkEnd w:id="7"/>
     </w:p>
     <w:p>
       <w:pPr>
-        <w:pStyle w:val="Heading3"/>
-        <w:numPr>
-          <w:ilvl w:val="2"/>
-          <w:numId w:val="7"/>
-        </w:numPr>
-      </w:pPr>
-      <w:bookmarkStart w:id="8" w:name="_Toc529221963"/>
-      <w:proofErr w:type="spellStart"/>
+        <w:pStyle w:val="Heading2"/>
+      </w:pPr>
       <w:r>
-        <w:t>ApiCurio</w:t>
+        <w:t>Components</w:t>
       </w:r>
-      <w:bookmarkEnd w:id="8"/>
-      <w:proofErr w:type="spellEnd"/>
     </w:p>
-    <w:p>
-      <w:pPr>
-        <w:pStyle w:val="Heading3"/>
-        <w:numPr>
-          <w:ilvl w:val="2"/>
-          <w:numId w:val="7"/>
-        </w:numPr>
-      </w:pPr>
-      <w:bookmarkStart w:id="9" w:name="_Toc529221964"/>
-      <w:proofErr w:type="spellStart"/>
-      <w:r>
-        <w:t>ReDoc</w:t>
-      </w:r>
-      <w:bookmarkEnd w:id="9"/>
-      <w:proofErr w:type="spellEnd"/>
-    </w:p>
-    <w:p>
-      <w:pPr>
-        <w:pStyle w:val="Heading3"/>
-        <w:numPr>
-          <w:ilvl w:val="2"/>
-          <w:numId w:val="7"/>
-        </w:numPr>
-      </w:pPr>
-      <w:bookmarkStart w:id="10" w:name="_Toc529221965"/>
-      <w:r>
-        <w:t>Microsoft Visio</w:t>
-      </w:r>
-      <w:bookmarkEnd w:id="10"/>
-    </w:p>
+    <w:tbl>
+      <w:tblPr>
+        <w:tblStyle w:val="TableGrid"/>
+        <w:tblW w:w="0" w:type="auto"/>
+        <w:tblLook w:val="04A0" w:firstRow="1" w:lastRow="0" w:firstColumn="1" w:lastColumn="0" w:noHBand="0" w:noVBand="1"/>
+      </w:tblPr>
+      <w:tblGrid>
+        <w:gridCol w:w="3116"/>
+        <w:gridCol w:w="3117"/>
+        <w:gridCol w:w="3117"/>
+      </w:tblGrid>
+      <w:tr>
+        <w:tc>
+          <w:tcPr>
+            <w:tcW w:w="3116" w:type="dxa"/>
+          </w:tcPr>
+          <w:p>
+            <w:pPr>
+              <w:rPr>
+                <w:b/>
+              </w:rPr>
+            </w:pPr>
+            <w:r>
+              <w:rPr>
+                <w:b/>
+              </w:rPr>
+              <w:t>Component</w:t>
+            </w:r>
+          </w:p>
+        </w:tc>
+        <w:tc>
+          <w:tcPr>
+            <w:tcW w:w="3117" w:type="dxa"/>
+          </w:tcPr>
+          <w:p>
+            <w:pPr>
+              <w:rPr>
+                <w:b/>
+              </w:rPr>
+            </w:pPr>
+            <w:r>
+              <w:rPr>
+                <w:b/>
+              </w:rPr>
+              <w:t>Purpose</w:t>
+            </w:r>
+          </w:p>
+        </w:tc>
+        <w:tc>
+          <w:tcPr>
+            <w:tcW w:w="3117" w:type="dxa"/>
+          </w:tcPr>
+          <w:p>
+            <w:pPr>
+              <w:rPr>
+                <w:b/>
+              </w:rPr>
+            </w:pPr>
+            <w:r>
+              <w:rPr>
+                <w:b/>
+              </w:rPr>
+              <w:t>URL</w:t>
+            </w:r>
+          </w:p>
+        </w:tc>
+      </w:tr>
+      <w:tr>
+        <w:tc>
+          <w:tcPr>
+            <w:tcW w:w="3116" w:type="dxa"/>
+          </w:tcPr>
+          <w:p>
+            <w:r>
+              <w:t>JUnit</w:t>
+            </w:r>
+          </w:p>
+        </w:tc>
+        <w:tc>
+          <w:tcPr>
+            <w:tcW w:w="3117" w:type="dxa"/>
+          </w:tcPr>
+          <w:p>
+            <w:r>
+              <w:t>Unit testing for Java</w:t>
+            </w:r>
+          </w:p>
+        </w:tc>
+        <w:tc>
+          <w:tcPr>
+            <w:tcW w:w="3117" w:type="dxa"/>
+          </w:tcPr>
+          <w:p>
+            <w:hyperlink r:id="rId21" w:history="1">
+              <w:r>
+                <w:rPr>
+                  <w:rStyle w:val="Hyperlink"/>
+                </w:rPr>
+                <w:t>https://junit.org</w:t>
+              </w:r>
+            </w:hyperlink>
+          </w:p>
+        </w:tc>
+      </w:tr>
+    </w:tbl>
     <w:p/>
-    <w:p>
-      <w:pPr>
-        <w:pStyle w:val="Heading2"/>
-      </w:pPr>
-      <w:bookmarkStart w:id="11" w:name="_Toc529221966"/>
-      <w:r>
-        <w:t>Testing Framework</w:t>
-      </w:r>
-      <w:bookmarkEnd w:id="11"/>
-    </w:p>
     <w:p>
       <w:r>
         <w:t>JUnit</w:t>
@@ -2056,21 +3008,21 @@
       <w:pPr>
         <w:pStyle w:val="Heading1"/>
       </w:pPr>
-      <w:bookmarkStart w:id="12" w:name="_Toc529221967"/>
+      <w:bookmarkStart w:id="8" w:name="_Toc529221967"/>
       <w:r>
         <w:t>Standards – Back End</w:t>
       </w:r>
-      <w:bookmarkEnd w:id="12"/>
+      <w:bookmarkEnd w:id="8"/>
     </w:p>
     <w:p>
       <w:pPr>
         <w:pStyle w:val="Heading2"/>
       </w:pPr>
-      <w:bookmarkStart w:id="13" w:name="_Toc529221968"/>
+      <w:bookmarkStart w:id="9" w:name="_Toc529221968"/>
       <w:r>
         <w:t>Methodology</w:t>
       </w:r>
-      <w:bookmarkEnd w:id="13"/>
+      <w:bookmarkEnd w:id="9"/>
     </w:p>
     <w:p>
       <w:pPr>
@@ -2112,14 +3064,14 @@
           <w:rFonts w:eastAsia="Times New Roman"/>
         </w:rPr>
       </w:pPr>
-      <w:bookmarkStart w:id="14" w:name="_Toc529221969"/>
+      <w:bookmarkStart w:id="10" w:name="_Toc529221969"/>
       <w:r>
         <w:rPr>
           <w:rFonts w:eastAsia="Times New Roman"/>
         </w:rPr>
         <w:t>Requirement documentation</w:t>
       </w:r>
-      <w:bookmarkEnd w:id="14"/>
+      <w:bookmarkEnd w:id="10"/>
     </w:p>
     <w:p>
       <w:pPr>
@@ -2147,14 +3099,14 @@
           <w:rFonts w:eastAsia="Times New Roman"/>
         </w:rPr>
       </w:pPr>
-      <w:bookmarkStart w:id="15" w:name="_Toc529221970"/>
+      <w:bookmarkStart w:id="11" w:name="_Toc529221970"/>
       <w:r>
         <w:rPr>
           <w:rFonts w:eastAsia="Times New Roman"/>
         </w:rPr>
         <w:t>Requirement numbering</w:t>
       </w:r>
-      <w:bookmarkEnd w:id="15"/>
+      <w:bookmarkEnd w:id="11"/>
     </w:p>
     <w:p>
       <w:pPr>
@@ -2182,14 +3134,14 @@
           <w:rFonts w:eastAsia="Times New Roman"/>
         </w:rPr>
       </w:pPr>
-      <w:bookmarkStart w:id="16" w:name="_Toc529221971"/>
+      <w:bookmarkStart w:id="12" w:name="_Toc529221971"/>
       <w:r>
         <w:rPr>
           <w:rFonts w:eastAsia="Times New Roman"/>
         </w:rPr>
         <w:t>Java Code Documentation Standard</w:t>
       </w:r>
-      <w:bookmarkEnd w:id="16"/>
+      <w:bookmarkEnd w:id="12"/>
     </w:p>
     <w:p>
       <w:pPr>
@@ -2232,55 +3184,55 @@
       <w:r>
         <w:br w:type="page"/>
       </w:r>
-      <w:bookmarkStart w:id="17" w:name="_Toc529221972"/>
+      <w:bookmarkStart w:id="13" w:name="_Toc529221972"/>
       <w:r>
         <w:lastRenderedPageBreak/>
         <w:t>Tools – Front End</w:t>
       </w:r>
-      <w:bookmarkEnd w:id="17"/>
+      <w:bookmarkEnd w:id="13"/>
     </w:p>
     <w:p>
       <w:pPr>
         <w:pStyle w:val="Heading2"/>
       </w:pPr>
-      <w:bookmarkStart w:id="18" w:name="_Toc529221973"/>
+      <w:bookmarkStart w:id="14" w:name="_Toc529221973"/>
       <w:r>
         <w:t>Languages</w:t>
       </w:r>
-      <w:bookmarkEnd w:id="18"/>
+      <w:bookmarkEnd w:id="14"/>
     </w:p>
     <w:p/>
     <w:p>
       <w:pPr>
         <w:pStyle w:val="Heading2"/>
       </w:pPr>
-      <w:bookmarkStart w:id="19" w:name="_Toc529221974"/>
+      <w:bookmarkStart w:id="15" w:name="_Toc529221974"/>
       <w:r>
         <w:t>Editor/IDE</w:t>
       </w:r>
-      <w:bookmarkEnd w:id="19"/>
+      <w:bookmarkEnd w:id="15"/>
     </w:p>
     <w:p/>
     <w:p>
       <w:pPr>
         <w:pStyle w:val="Heading2"/>
       </w:pPr>
-      <w:bookmarkStart w:id="20" w:name="_Toc529221975"/>
+      <w:bookmarkStart w:id="16" w:name="_Toc529221975"/>
       <w:r>
         <w:t>Design Tools</w:t>
       </w:r>
-      <w:bookmarkEnd w:id="20"/>
+      <w:bookmarkEnd w:id="16"/>
     </w:p>
     <w:p/>
     <w:p>
       <w:pPr>
         <w:pStyle w:val="Heading2"/>
       </w:pPr>
-      <w:bookmarkStart w:id="21" w:name="_Toc529221976"/>
+      <w:bookmarkStart w:id="17" w:name="_Toc529221976"/>
       <w:r>
         <w:t>Testing Framework</w:t>
       </w:r>
-      <w:bookmarkEnd w:id="21"/>
+      <w:bookmarkEnd w:id="17"/>
     </w:p>
     <w:p>
       <w:r>
@@ -2291,16 +3243,16 @@
       <w:pPr>
         <w:pStyle w:val="Heading1"/>
       </w:pPr>
-      <w:bookmarkStart w:id="22" w:name="_Toc529221977"/>
+      <w:bookmarkStart w:id="18" w:name="_Toc529221977"/>
       <w:r>
         <w:lastRenderedPageBreak/>
         <w:t>Standards – Front End</w:t>
       </w:r>
-      <w:bookmarkEnd w:id="22"/>
+      <w:bookmarkEnd w:id="18"/>
     </w:p>
     <w:sectPr>
-      <w:headerReference w:type="default" r:id="rId8"/>
-      <w:footerReference w:type="default" r:id="rId9"/>
+      <w:headerReference w:type="default" r:id="rId22"/>
+      <w:footerReference w:type="default" r:id="rId23"/>
       <w:pgSz w:w="12240" w:h="15840"/>
       <w:pgMar w:top="1440" w:right="1440" w:bottom="1440" w:left="1440" w:header="720" w:footer="720" w:gutter="0"/>
       <w:cols w:space="720"/>
@@ -3294,15 +4246,6 @@
   </w:num>
   <w:num w:numId="8">
     <w:abstractNumId w:val="1"/>
-    <w:lvlOverride w:ilvl="0"/>
-    <w:lvlOverride w:ilvl="1"/>
-    <w:lvlOverride w:ilvl="2"/>
-    <w:lvlOverride w:ilvl="3"/>
-    <w:lvlOverride w:ilvl="4"/>
-    <w:lvlOverride w:ilvl="5"/>
-    <w:lvlOverride w:ilvl="6"/>
-    <w:lvlOverride w:ilvl="7"/>
-    <w:lvlOverride w:ilvl="8"/>
   </w:num>
 </w:numbering>
 </file>
@@ -4309,576 +5252,38 @@
       <w:u w:val="single"/>
     </w:rPr>
   </w:style>
-</w:styles>
-</file>
-
-<file path=word/glossary/document.xml><?xml version="1.0" encoding="utf-8"?>
-<w:glossaryDocument xmlns:wpc="http://schemas.microsoft.com/office/word/2010/wordprocessingCanvas" xmlns:cx="http://schemas.microsoft.com/office/drawing/2014/chartex" xmlns:cx1="http://schemas.microsoft.com/office/drawing/2015/9/8/chartex" xmlns:cx2="http://schemas.microsoft.com/office/drawing/2015/10/21/chartex" xmlns:cx3="http://schemas.microsoft.com/office/drawing/2016/5/9/chartex" xmlns:cx4="http://schemas.microsoft.com/office/drawing/2016/5/10/chartex" xmlns:cx5="http://schemas.microsoft.com/office/drawing/2016/5/11/chartex" xmlns:cx6="http://schemas.microsoft.com/office/drawing/2016/5/12/chartex" xmlns:cx7="http://schemas.microsoft.com/office/drawing/2016/5/13/chartex" xmlns:cx8="http://schemas.microsoft.com/office/drawing/2016/5/14/chartex" xmlns:mc="http://schemas.openxmlformats.org/markup-compatibility/2006" xmlns:aink="http://schemas.microsoft.com/office/drawing/2016/ink" xmlns:am3d="http://schemas.microsoft.com/office/drawing/2017/model3d" xmlns:o="urn:schemas-microsoft-com:office:office" xmlns:r="http://schemas.openxmlformats.org/officeDocument/2006/relationships" xmlns:m="http://schemas.openxmlformats.org/officeDocument/2006/math" xmlns:v="urn:schemas-microsoft-com:vml" xmlns:wp14="http://schemas.microsoft.com/office/word/2010/wordprocessingDrawing" xmlns:wp="http://schemas.openxmlformats.org/drawingml/2006/wordprocessingDrawing" xmlns:w10="urn:schemas-microsoft-com:office:word" xmlns:w="http://schemas.openxmlformats.org/wordprocessingml/2006/main" xmlns:w14="http://schemas.microsoft.com/office/word/2010/wordml" xmlns:w15="http://schemas.microsoft.com/office/word/2012/wordml" xmlns:w16cid="http://schemas.microsoft.com/office/word/2016/wordml/cid" xmlns:w16se="http://schemas.microsoft.com/office/word/2015/wordml/symex" xmlns:wpg="http://schemas.microsoft.com/office/word/2010/wordprocessingGroup" xmlns:wpi="http://schemas.microsoft.com/office/word/2010/wordprocessingInk" xmlns:wne="http://schemas.microsoft.com/office/word/2006/wordml" xmlns:wps="http://schemas.microsoft.com/office/word/2010/wordprocessingShape" mc:Ignorable="w14 w15 w16se w16cid wp14"/>
-</file>
-
-<file path=word/glossary/fontTable.xml><?xml version="1.0" encoding="utf-8"?>
-<w:fonts xmlns:mc="http://schemas.openxmlformats.org/markup-compatibility/2006" xmlns:r="http://schemas.openxmlformats.org/officeDocument/2006/relationships" xmlns:w="http://schemas.openxmlformats.org/wordprocessingml/2006/main" xmlns:w14="http://schemas.microsoft.com/office/word/2010/wordml" xmlns:w15="http://schemas.microsoft.com/office/word/2012/wordml" xmlns:w16cid="http://schemas.microsoft.com/office/word/2016/wordml/cid" xmlns:w16se="http://schemas.microsoft.com/office/word/2015/wordml/symex" mc:Ignorable="w14 w15 w16se w16cid">
-  <w:font w:name="Times New Roman">
-    <w:panose1 w:val="02020603050405020304"/>
-    <w:charset w:val="00"/>
-    <w:family w:val="roman"/>
-    <w:pitch w:val="variable"/>
-    <w:sig w:usb0="E0002AFF" w:usb1="C0007841" w:usb2="00000009" w:usb3="00000000" w:csb0="000001FF" w:csb1="00000000"/>
-  </w:font>
-  <w:font w:name="Symbol">
-    <w:panose1 w:val="05050102010706020507"/>
-    <w:charset w:val="02"/>
-    <w:family w:val="roman"/>
-    <w:pitch w:val="variable"/>
-    <w:sig w:usb0="00000000" w:usb1="10000000" w:usb2="00000000" w:usb3="00000000" w:csb0="80000000" w:csb1="00000000"/>
-  </w:font>
-  <w:font w:name="Courier New">
-    <w:panose1 w:val="02070309020205020404"/>
-    <w:charset w:val="00"/>
-    <w:family w:val="modern"/>
-    <w:pitch w:val="fixed"/>
-    <w:sig w:usb0="E0002EFF" w:usb1="C0007843" w:usb2="00000009" w:usb3="00000000" w:csb0="000001FF" w:csb1="00000000"/>
-  </w:font>
-  <w:font w:name="Wingdings">
-    <w:panose1 w:val="05000000000000000000"/>
-    <w:charset w:val="02"/>
-    <w:family w:val="auto"/>
-    <w:pitch w:val="variable"/>
-    <w:sig w:usb0="00000000" w:usb1="10000000" w:usb2="00000000" w:usb3="00000000" w:csb0="80000000" w:csb1="00000000"/>
-  </w:font>
-  <w:font w:name="Arial Narrow">
-    <w:panose1 w:val="020B0606020202030204"/>
-    <w:charset w:val="00"/>
-    <w:family w:val="swiss"/>
-    <w:pitch w:val="variable"/>
-    <w:sig w:usb0="00000287" w:usb1="00000800" w:usb2="00000000" w:usb3="00000000" w:csb0="0000009F" w:csb1="00000000"/>
-  </w:font>
-  <w:font w:name="Calibri">
-    <w:panose1 w:val="020F0502020204030204"/>
-    <w:charset w:val="00"/>
-    <w:family w:val="swiss"/>
-    <w:pitch w:val="variable"/>
-    <w:sig w:usb0="E0002AFF" w:usb1="4000ACFF" w:usb2="00000001" w:usb3="00000000" w:csb0="000001FF" w:csb1="00000000"/>
-  </w:font>
-  <w:font w:name="Cambria">
-    <w:panose1 w:val="02040503050406030204"/>
-    <w:charset w:val="00"/>
-    <w:family w:val="roman"/>
-    <w:pitch w:val="variable"/>
-    <w:sig w:usb0="E00002FF" w:usb1="400004FF" w:usb2="00000000" w:usb3="00000000" w:csb0="0000019F" w:csb1="00000000"/>
-  </w:font>
-  <w:font w:name="Arial">
-    <w:panose1 w:val="020B0604020202020204"/>
-    <w:charset w:val="00"/>
-    <w:family w:val="swiss"/>
-    <w:pitch w:val="variable"/>
-    <w:sig w:usb0="E0002AFF" w:usb1="C0007843" w:usb2="00000009" w:usb3="00000000" w:csb0="000001FF" w:csb1="00000000"/>
-  </w:font>
-  <w:font w:name="Calibri Light">
-    <w:panose1 w:val="020F0302020204030204"/>
-    <w:charset w:val="00"/>
-    <w:family w:val="swiss"/>
-    <w:pitch w:val="variable"/>
-    <w:sig w:usb0="A0002AEF" w:usb1="4000207B" w:usb2="00000000" w:usb3="00000000" w:csb0="000001FF" w:csb1="00000000"/>
-  </w:font>
-</w:fonts>
-</file>
-
-<file path=word/glossary/settings.xml><?xml version="1.0" encoding="utf-8"?>
-<w:settings xmlns:mc="http://schemas.openxmlformats.org/markup-compatibility/2006" xmlns:o="urn:schemas-microsoft-com:office:office" xmlns:r="http://schemas.openxmlformats.org/officeDocument/2006/relationships" xmlns:m="http://schemas.openxmlformats.org/officeDocument/2006/math" xmlns:v="urn:schemas-microsoft-com:vml" xmlns:w10="urn:schemas-microsoft-com:office:word" xmlns:w="http://schemas.openxmlformats.org/wordprocessingml/2006/main" xmlns:w14="http://schemas.microsoft.com/office/word/2010/wordml" xmlns:w15="http://schemas.microsoft.com/office/word/2012/wordml" xmlns:w16cid="http://schemas.microsoft.com/office/word/2016/wordml/cid" xmlns:w16se="http://schemas.microsoft.com/office/word/2015/wordml/symex" xmlns:sl="http://schemas.openxmlformats.org/schemaLibrary/2006/main" mc:Ignorable="w14 w15 w16se w16cid">
-  <w:view w:val="normal"/>
-  <w:defaultTabStop w:val="720"/>
-  <w:characterSpacingControl w:val="doNotCompress"/>
-  <w:compat>
-    <w:useFELayout/>
-    <w:compatSetting w:name="compatibilityMode" w:uri="http://schemas.microsoft.com/office/word" w:val="15"/>
-    <w:compatSetting w:name="overrideTableStyleFontSizeAndJustification" w:uri="http://schemas.microsoft.com/office/word" w:val="1"/>
-    <w:compatSetting w:name="enableOpenTypeFeatures" w:uri="http://schemas.microsoft.com/office/word" w:val="1"/>
-    <w:compatSetting w:name="doNotFlipMirrorIndents" w:uri="http://schemas.microsoft.com/office/word" w:val="1"/>
-    <w:compatSetting w:name="differentiateMultirowTableHeaders" w:uri="http://schemas.microsoft.com/office/word" w:val="1"/>
-    <w:compatSetting w:name="useWord2013TrackBottomHyphenation" w:uri="http://schemas.microsoft.com/office/word" w:val="0"/>
-  </w:compat>
-  <w:rsids>
-    <w:rsidRoot w:val="00FC23FC"/>
-    <w:rsid w:val="00FC23FC"/>
-  </w:rsids>
-  <m:mathPr>
-    <m:mathFont m:val="Cambria Math"/>
-    <m:brkBin m:val="before"/>
-    <m:brkBinSub m:val="--"/>
-    <m:smallFrac m:val="0"/>
-    <m:dispDef/>
-    <m:lMargin m:val="0"/>
-    <m:rMargin m:val="0"/>
-    <m:defJc m:val="centerGroup"/>
-    <m:wrapIndent m:val="1440"/>
-    <m:intLim m:val="subSup"/>
-    <m:naryLim m:val="undOvr"/>
-  </m:mathPr>
-  <w:themeFontLang w:val="en-US"/>
-  <w:clrSchemeMapping w:bg1="light1" w:t1="dark1" w:bg2="light2" w:t2="dark2" w:accent1="accent1" w:accent2="accent2" w:accent3="accent3" w:accent4="accent4" w:accent5="accent5" w:accent6="accent6" w:hyperlink="hyperlink" w:followedHyperlink="followedHyperlink"/>
-  <w:decimalSymbol w:val="."/>
-  <w:listSeparator w:val=","/>
-  <w15:chartTrackingRefBased/>
-</w:settings>
-</file>
-
-<file path=word/glossary/styles.xml><?xml version="1.0" encoding="utf-8"?>
-<w:styles xmlns:mc="http://schemas.openxmlformats.org/markup-compatibility/2006" xmlns:r="http://schemas.openxmlformats.org/officeDocument/2006/relationships" xmlns:w="http://schemas.openxmlformats.org/wordprocessingml/2006/main" xmlns:w14="http://schemas.microsoft.com/office/word/2010/wordml" xmlns:w15="http://schemas.microsoft.com/office/word/2012/wordml" xmlns:w16cid="http://schemas.microsoft.com/office/word/2016/wordml/cid" xmlns:w16se="http://schemas.microsoft.com/office/word/2015/wordml/symex" mc:Ignorable="w14 w15 w16se w16cid">
-  <w:docDefaults>
-    <w:rPrDefault>
-      <w:rPr>
-        <w:rFonts w:asciiTheme="minorHAnsi" w:eastAsiaTheme="minorEastAsia" w:hAnsiTheme="minorHAnsi" w:cstheme="minorBidi"/>
-        <w:sz w:val="22"/>
-        <w:szCs w:val="22"/>
-        <w:lang w:val="en-US" w:eastAsia="en-US" w:bidi="ar-SA"/>
-      </w:rPr>
-    </w:rPrDefault>
-    <w:pPrDefault>
-      <w:pPr>
-        <w:spacing w:after="160" w:line="259" w:lineRule="auto"/>
-      </w:pPr>
-    </w:pPrDefault>
-  </w:docDefaults>
-  <w:latentStyles w:defLockedState="0" w:defUIPriority="99" w:defSemiHidden="0" w:defUnhideWhenUsed="0" w:defQFormat="0" w:count="375">
-    <w:lsdException w:name="Normal" w:uiPriority="0" w:qFormat="1"/>
-    <w:lsdException w:name="heading 1" w:uiPriority="9" w:qFormat="1"/>
-    <w:lsdException w:name="heading 2" w:semiHidden="1" w:uiPriority="9" w:unhideWhenUsed="1" w:qFormat="1"/>
-    <w:lsdException w:name="heading 3" w:semiHidden="1" w:uiPriority="9" w:unhideWhenUsed="1" w:qFormat="1"/>
-    <w:lsdException w:name="heading 4" w:semiHidden="1" w:uiPriority="9" w:unhideWhenUsed="1" w:qFormat="1"/>
-    <w:lsdException w:name="heading 5" w:semiHidden="1" w:uiPriority="9" w:unhideWhenUsed="1" w:qFormat="1"/>
-    <w:lsdException w:name="heading 6" w:semiHidden="1" w:uiPriority="9" w:unhideWhenUsed="1" w:qFormat="1"/>
-    <w:lsdException w:name="heading 7" w:semiHidden="1" w:uiPriority="9" w:unhideWhenUsed="1" w:qFormat="1"/>
-    <w:lsdException w:name="heading 8" w:semiHidden="1" w:uiPriority="9" w:unhideWhenUsed="1" w:qFormat="1"/>
-    <w:lsdException w:name="heading 9" w:semiHidden="1" w:uiPriority="9" w:unhideWhenUsed="1" w:qFormat="1"/>
-    <w:lsdException w:name="index 1" w:semiHidden="1" w:unhideWhenUsed="1"/>
-    <w:lsdException w:name="index 2" w:semiHidden="1" w:unhideWhenUsed="1"/>
-    <w:lsdException w:name="index 3" w:semiHidden="1" w:unhideWhenUsed="1"/>
-    <w:lsdException w:name="index 4" w:semiHidden="1" w:unhideWhenUsed="1"/>
-    <w:lsdException w:name="index 5" w:semiHidden="1" w:unhideWhenUsed="1"/>
-    <w:lsdException w:name="index 6" w:semiHidden="1" w:unhideWhenUsed="1"/>
-    <w:lsdException w:name="index 7" w:semiHidden="1" w:unhideWhenUsed="1"/>
-    <w:lsdException w:name="index 8" w:semiHidden="1" w:unhideWhenUsed="1"/>
-    <w:lsdException w:name="index 9" w:semiHidden="1" w:unhideWhenUsed="1"/>
-    <w:lsdException w:name="toc 1" w:semiHidden="1" w:uiPriority="39" w:unhideWhenUsed="1"/>
-    <w:lsdException w:name="toc 2" w:semiHidden="1" w:uiPriority="39" w:unhideWhenUsed="1"/>
-    <w:lsdException w:name="toc 3" w:semiHidden="1" w:uiPriority="39" w:unhideWhenUsed="1"/>
-    <w:lsdException w:name="toc 4" w:semiHidden="1" w:uiPriority="39" w:unhideWhenUsed="1"/>
-    <w:lsdException w:name="toc 5" w:semiHidden="1" w:uiPriority="39" w:unhideWhenUsed="1"/>
-    <w:lsdException w:name="toc 6" w:semiHidden="1" w:uiPriority="39" w:unhideWhenUsed="1"/>
-    <w:lsdException w:name="toc 7" w:semiHidden="1" w:uiPriority="39" w:unhideWhenUsed="1"/>
-    <w:lsdException w:name="toc 8" w:semiHidden="1" w:uiPriority="39" w:unhideWhenUsed="1"/>
-    <w:lsdException w:name="toc 9" w:semiHidden="1" w:uiPriority="39" w:unhideWhenUsed="1"/>
-    <w:lsdException w:name="Normal Indent" w:semiHidden="1" w:unhideWhenUsed="1"/>
-    <w:lsdException w:name="footnote text" w:semiHidden="1" w:unhideWhenUsed="1"/>
-    <w:lsdException w:name="annotation text" w:semiHidden="1" w:unhideWhenUsed="1"/>
-    <w:lsdException w:name="header" w:semiHidden="1" w:unhideWhenUsed="1"/>
-    <w:lsdException w:name="footer" w:semiHidden="1" w:unhideWhenUsed="1"/>
-    <w:lsdException w:name="index heading" w:semiHidden="1" w:unhideWhenUsed="1"/>
-    <w:lsdException w:name="caption" w:semiHidden="1" w:uiPriority="35" w:unhideWhenUsed="1" w:qFormat="1"/>
-    <w:lsdException w:name="table of figures" w:semiHidden="1" w:unhideWhenUsed="1"/>
-    <w:lsdException w:name="envelope address" w:semiHidden="1" w:unhideWhenUsed="1"/>
-    <w:lsdException w:name="envelope return" w:semiHidden="1" w:unhideWhenUsed="1"/>
-    <w:lsdException w:name="footnote reference" w:semiHidden="1" w:unhideWhenUsed="1"/>
-    <w:lsdException w:name="annotation reference" w:semiHidden="1" w:unhideWhenUsed="1"/>
-    <w:lsdException w:name="line number" w:semiHidden="1" w:unhideWhenUsed="1"/>
-    <w:lsdException w:name="page number" w:semiHidden="1" w:unhideWhenUsed="1"/>
-    <w:lsdException w:name="endnote reference" w:semiHidden="1" w:unhideWhenUsed="1"/>
-    <w:lsdException w:name="endnote text" w:semiHidden="1" w:unhideWhenUsed="1"/>
-    <w:lsdException w:name="table of authorities" w:semiHidden="1" w:unhideWhenUsed="1"/>
-    <w:lsdException w:name="macro" w:semiHidden="1" w:unhideWhenUsed="1"/>
-    <w:lsdException w:name="toa heading" w:semiHidden="1" w:unhideWhenUsed="1"/>
-    <w:lsdException w:name="List" w:semiHidden="1" w:unhideWhenUsed="1"/>
-    <w:lsdException w:name="List Bullet" w:semiHidden="1" w:unhideWhenUsed="1"/>
-    <w:lsdException w:name="List Number" w:semiHidden="1" w:unhideWhenUsed="1"/>
-    <w:lsdException w:name="List 2" w:semiHidden="1" w:unhideWhenUsed="1"/>
-    <w:lsdException w:name="List 3" w:semiHidden="1" w:unhideWhenUsed="1"/>
-    <w:lsdException w:name="List 4" w:semiHidden="1" w:unhideWhenUsed="1"/>
-    <w:lsdException w:name="List 5" w:semiHidden="1" w:unhideWhenUsed="1"/>
-    <w:lsdException w:name="List Bullet 2" w:semiHidden="1" w:unhideWhenUsed="1"/>
-    <w:lsdException w:name="List Bullet 3" w:semiHidden="1" w:unhideWhenUsed="1"/>
-    <w:lsdException w:name="List Bullet 4" w:semiHidden="1" w:unhideWhenUsed="1"/>
-    <w:lsdException w:name="List Bullet 5" w:semiHidden="1" w:unhideWhenUsed="1"/>
-    <w:lsdException w:name="List Number 2" w:semiHidden="1" w:unhideWhenUsed="1"/>
-    <w:lsdException w:name="List Number 3" w:semiHidden="1" w:unhideWhenUsed="1"/>
-    <w:lsdException w:name="List Number 4" w:semiHidden="1" w:unhideWhenUsed="1"/>
-    <w:lsdException w:name="List Number 5" w:semiHidden="1" w:unhideWhenUsed="1"/>
-    <w:lsdException w:name="Title" w:uiPriority="10" w:qFormat="1"/>
-    <w:lsdException w:name="Closing" w:semiHidden="1" w:unhideWhenUsed="1"/>
-    <w:lsdException w:name="Signature" w:semiHidden="1" w:unhideWhenUsed="1"/>
-    <w:lsdException w:name="Default Paragraph Font" w:semiHidden="1" w:uiPriority="1" w:unhideWhenUsed="1"/>
-    <w:lsdException w:name="Body Text" w:semiHidden="1" w:unhideWhenUsed="1"/>
-    <w:lsdException w:name="Body Text Indent" w:semiHidden="1" w:unhideWhenUsed="1"/>
-    <w:lsdException w:name="List Continue" w:semiHidden="1" w:unhideWhenUsed="1"/>
-    <w:lsdException w:name="List Continue 2" w:semiHidden="1" w:unhideWhenUsed="1"/>
-    <w:lsdException w:name="List Continue 3" w:semiHidden="1" w:unhideWhenUsed="1"/>
-    <w:lsdException w:name="List Continue 4" w:semiHidden="1" w:unhideWhenUsed="1"/>
-    <w:lsdException w:name="List Continue 5" w:semiHidden="1" w:unhideWhenUsed="1"/>
-    <w:lsdException w:name="Message Header" w:semiHidden="1" w:unhideWhenUsed="1"/>
-    <w:lsdException w:name="Subtitle" w:uiPriority="11" w:qFormat="1"/>
-    <w:lsdException w:name="Salutation" w:semiHidden="1" w:unhideWhenUsed="1"/>
-    <w:lsdException w:name="Date" w:semiHidden="1" w:unhideWhenUsed="1"/>
-    <w:lsdException w:name="Body Text First Indent" w:semiHidden="1" w:unhideWhenUsed="1"/>
-    <w:lsdException w:name="Body Text First Indent 2" w:semiHidden="1" w:unhideWhenUsed="1"/>
-    <w:lsdException w:name="Note Heading" w:semiHidden="1" w:unhideWhenUsed="1"/>
-    <w:lsdException w:name="Body Text 2" w:semiHidden="1" w:unhideWhenUsed="1"/>
-    <w:lsdException w:name="Body Text 3" w:semiHidden="1" w:unhideWhenUsed="1"/>
-    <w:lsdException w:name="Body Text Indent 2" w:semiHidden="1" w:unhideWhenUsed="1"/>
-    <w:lsdException w:name="Body Text Indent 3" w:semiHidden="1" w:unhideWhenUsed="1"/>
-    <w:lsdException w:name="Block Text" w:semiHidden="1" w:unhideWhenUsed="1"/>
-    <w:lsdException w:name="Hyperlink" w:semiHidden="1" w:unhideWhenUsed="1"/>
-    <w:lsdException w:name="FollowedHyperlink" w:semiHidden="1" w:unhideWhenUsed="1"/>
-    <w:lsdException w:name="Strong" w:uiPriority="22" w:qFormat="1"/>
-    <w:lsdException w:name="Emphasis" w:uiPriority="20" w:qFormat="1"/>
-    <w:lsdException w:name="Document Map" w:semiHidden="1" w:unhideWhenUsed="1"/>
-    <w:lsdException w:name="Plain Text" w:semiHidden="1" w:unhideWhenUsed="1"/>
-    <w:lsdException w:name="E-mail Signature" w:semiHidden="1" w:unhideWhenUsed="1"/>
-    <w:lsdException w:name="HTML Top of Form" w:semiHidden="1" w:unhideWhenUsed="1"/>
-    <w:lsdException w:name="HTML Bottom of Form" w:semiHidden="1" w:unhideWhenUsed="1"/>
-    <w:lsdException w:name="Normal (Web)" w:semiHidden="1" w:unhideWhenUsed="1"/>
-    <w:lsdException w:name="HTML Acronym" w:semiHidden="1" w:unhideWhenUsed="1"/>
-    <w:lsdException w:name="HTML Address" w:semiHidden="1" w:unhideWhenUsed="1"/>
-    <w:lsdException w:name="HTML Cite" w:semiHidden="1" w:unhideWhenUsed="1"/>
-    <w:lsdException w:name="HTML Code" w:semiHidden="1" w:unhideWhenUsed="1"/>
-    <w:lsdException w:name="HTML Definition" w:semiHidden="1" w:unhideWhenUsed="1"/>
-    <w:lsdException w:name="HTML Keyboard" w:semiHidden="1" w:unhideWhenUsed="1"/>
-    <w:lsdException w:name="HTML Preformatted" w:semiHidden="1" w:unhideWhenUsed="1"/>
-    <w:lsdException w:name="HTML Sample" w:semiHidden="1" w:unhideWhenUsed="1"/>
-    <w:lsdException w:name="HTML Typewriter" w:semiHidden="1" w:unhideWhenUsed="1"/>
-    <w:lsdException w:name="HTML Variable" w:semiHidden="1" w:unhideWhenUsed="1"/>
-    <w:lsdException w:name="Normal Table" w:semiHidden="1" w:unhideWhenUsed="1"/>
-    <w:lsdException w:name="annotation subject" w:semiHidden="1" w:unhideWhenUsed="1"/>
-    <w:lsdException w:name="No List" w:semiHidden="1" w:unhideWhenUsed="1"/>
-    <w:lsdException w:name="Outline List 1" w:semiHidden="1" w:unhideWhenUsed="1"/>
-    <w:lsdException w:name="Outline List 2" w:semiHidden="1" w:unhideWhenUsed="1"/>
-    <w:lsdException w:name="Outline List 3" w:semiHidden="1" w:unhideWhenUsed="1"/>
-    <w:lsdException w:name="Table Simple 1" w:semiHidden="1" w:unhideWhenUsed="1"/>
-    <w:lsdException w:name="Table Simple 2" w:semiHidden="1" w:unhideWhenUsed="1"/>
-    <w:lsdException w:name="Table Simple 3" w:semiHidden="1" w:unhideWhenUsed="1"/>
-    <w:lsdException w:name="Table Classic 1" w:semiHidden="1" w:unhideWhenUsed="1"/>
-    <w:lsdException w:name="Table Classic 2" w:semiHidden="1" w:unhideWhenUsed="1"/>
-    <w:lsdException w:name="Table Classic 3" w:semiHidden="1" w:unhideWhenUsed="1"/>
-    <w:lsdException w:name="Table Classic 4" w:semiHidden="1" w:unhideWhenUsed="1"/>
-    <w:lsdException w:name="Table Colorful 1" w:semiHidden="1" w:unhideWhenUsed="1"/>
-    <w:lsdException w:name="Table Colorful 2" w:semiHidden="1" w:unhideWhenUsed="1"/>
-    <w:lsdException w:name="Table Colorful 3" w:semiHidden="1" w:unhideWhenUsed="1"/>
-    <w:lsdException w:name="Table Columns 1" w:semiHidden="1" w:unhideWhenUsed="1"/>
-    <w:lsdException w:name="Table Columns 2" w:semiHidden="1" w:unhideWhenUsed="1"/>
-    <w:lsdException w:name="Table Columns 3" w:semiHidden="1" w:unhideWhenUsed="1"/>
-    <w:lsdException w:name="Table Columns 4" w:semiHidden="1" w:unhideWhenUsed="1"/>
-    <w:lsdException w:name="Table Columns 5" w:semiHidden="1" w:unhideWhenUsed="1"/>
-    <w:lsdException w:name="Table Grid 1" w:semiHidden="1" w:unhideWhenUsed="1"/>
-    <w:lsdException w:name="Table Grid 2" w:semiHidden="1" w:unhideWhenUsed="1"/>
-    <w:lsdException w:name="Table Grid 3" w:semiHidden="1" w:unhideWhenUsed="1"/>
-    <w:lsdException w:name="Table Grid 4" w:semiHidden="1" w:unhideWhenUsed="1"/>
-    <w:lsdException w:name="Table Grid 5" w:semiHidden="1" w:unhideWhenUsed="1"/>
-    <w:lsdException w:name="Table Grid 6" w:semiHidden="1" w:unhideWhenUsed="1"/>
-    <w:lsdException w:name="Table Grid 7" w:semiHidden="1" w:unhideWhenUsed="1"/>
-    <w:lsdException w:name="Table Grid 8" w:semiHidden="1" w:unhideWhenUsed="1"/>
-    <w:lsdException w:name="Table List 1" w:semiHidden="1" w:unhideWhenUsed="1"/>
-    <w:lsdException w:name="Table List 2" w:semiHidden="1" w:unhideWhenUsed="1"/>
-    <w:lsdException w:name="Table List 3" w:semiHidden="1" w:unhideWhenUsed="1"/>
-    <w:lsdException w:name="Table List 4" w:semiHidden="1" w:unhideWhenUsed="1"/>
-    <w:lsdException w:name="Table List 5" w:semiHidden="1" w:unhideWhenUsed="1"/>
-    <w:lsdException w:name="Table List 6" w:semiHidden="1" w:unhideWhenUsed="1"/>
-    <w:lsdException w:name="Table List 7" w:semiHidden="1" w:unhideWhenUsed="1"/>
-    <w:lsdException w:name="Table List 8" w:semiHidden="1" w:unhideWhenUsed="1"/>
-    <w:lsdException w:name="Table 3D effects 1" w:semiHidden="1" w:unhideWhenUsed="1"/>
-    <w:lsdException w:name="Table 3D effects 2" w:semiHidden="1" w:unhideWhenUsed="1"/>
-    <w:lsdException w:name="Table 3D effects 3" w:semiHidden="1" w:unhideWhenUsed="1"/>
-    <w:lsdException w:name="Table Contemporary" w:semiHidden="1" w:unhideWhenUsed="1"/>
-    <w:lsdException w:name="Table Elegant" w:semiHidden="1" w:unhideWhenUsed="1"/>
-    <w:lsdException w:name="Table Professional" w:semiHidden="1" w:unhideWhenUsed="1"/>
-    <w:lsdException w:name="Table Subtle 1" w:semiHidden="1" w:unhideWhenUsed="1"/>
-    <w:lsdException w:name="Table Subtle 2" w:semiHidden="1" w:unhideWhenUsed="1"/>
-    <w:lsdException w:name="Table Web 1" w:semiHidden="1" w:unhideWhenUsed="1"/>
-    <w:lsdException w:name="Table Web 2" w:semiHidden="1" w:unhideWhenUsed="1"/>
-    <w:lsdException w:name="Table Web 3" w:semiHidden="1" w:unhideWhenUsed="1"/>
-    <w:lsdException w:name="Balloon Text" w:semiHidden="1" w:unhideWhenUsed="1"/>
-    <w:lsdException w:name="Table Grid" w:uiPriority="39"/>
-    <w:lsdException w:name="Table Theme" w:semiHidden="1" w:unhideWhenUsed="1"/>
-    <w:lsdException w:name="Placeholder Text" w:semiHidden="1"/>
-    <w:lsdException w:name="No Spacing" w:uiPriority="1" w:qFormat="1"/>
-    <w:lsdException w:name="Light Shading" w:uiPriority="60"/>
-    <w:lsdException w:name="Light List" w:uiPriority="61"/>
-    <w:lsdException w:name="Light Grid" w:uiPriority="62"/>
-    <w:lsdException w:name="Medium Shading 1" w:uiPriority="63"/>
-    <w:lsdException w:name="Medium Shading 2" w:uiPriority="64"/>
-    <w:lsdException w:name="Medium List 1" w:uiPriority="65"/>
-    <w:lsdException w:name="Medium List 2" w:uiPriority="66"/>
-    <w:lsdException w:name="Medium Grid 1" w:uiPriority="67"/>
-    <w:lsdException w:name="Medium Grid 2" w:uiPriority="68"/>
-    <w:lsdException w:name="Medium Grid 3" w:uiPriority="69"/>
-    <w:lsdException w:name="Dark List" w:uiPriority="70"/>
-    <w:lsdException w:name="Colorful Shading" w:uiPriority="71"/>
-    <w:lsdException w:name="Colorful List" w:uiPriority="72"/>
-    <w:lsdException w:name="Colorful Grid" w:uiPriority="73"/>
-    <w:lsdException w:name="Light Shading Accent 1" w:uiPriority="60"/>
-    <w:lsdException w:name="Light List Accent 1" w:uiPriority="61"/>
-    <w:lsdException w:name="Light Grid Accent 1" w:uiPriority="62"/>
-    <w:lsdException w:name="Medium Shading 1 Accent 1" w:uiPriority="63"/>
-    <w:lsdException w:name="Medium Shading 2 Accent 1" w:uiPriority="64"/>
-    <w:lsdException w:name="Medium List 1 Accent 1" w:uiPriority="65"/>
-    <w:lsdException w:name="Revision" w:semiHidden="1"/>
-    <w:lsdException w:name="List Paragraph" w:uiPriority="34" w:qFormat="1"/>
-    <w:lsdException w:name="Quote" w:uiPriority="29" w:qFormat="1"/>
-    <w:lsdException w:name="Intense Quote" w:uiPriority="30" w:qFormat="1"/>
-    <w:lsdException w:name="Medium List 2 Accent 1" w:uiPriority="66"/>
-    <w:lsdException w:name="Medium Grid 1 Accent 1" w:uiPriority="67"/>
-    <w:lsdException w:name="Medium Grid 2 Accent 1" w:uiPriority="68"/>
-    <w:lsdException w:name="Medium Grid 3 Accent 1" w:uiPriority="69"/>
-    <w:lsdException w:name="Dark List Accent 1" w:uiPriority="70"/>
-    <w:lsdException w:name="Colorful Shading Accent 1" w:uiPriority="71"/>
-    <w:lsdException w:name="Colorful List Accent 1" w:uiPriority="72"/>
-    <w:lsdException w:name="Colorful Grid Accent 1" w:uiPriority="73"/>
-    <w:lsdException w:name="Light Shading Accent 2" w:uiPriority="60"/>
-    <w:lsdException w:name="Light List Accent 2" w:uiPriority="61"/>
-    <w:lsdException w:name="Light Grid Accent 2" w:uiPriority="62"/>
-    <w:lsdException w:name="Medium Shading 1 Accent 2" w:uiPriority="63"/>
-    <w:lsdException w:name="Medium Shading 2 Accent 2" w:uiPriority="64"/>
-    <w:lsdException w:name="Medium List 1 Accent 2" w:uiPriority="65"/>
-    <w:lsdException w:name="Medium List 2 Accent 2" w:uiPriority="66"/>
-    <w:lsdException w:name="Medium Grid 1 Accent 2" w:uiPriority="67"/>
-    <w:lsdException w:name="Medium Grid 2 Accent 2" w:uiPriority="68"/>
-    <w:lsdException w:name="Medium Grid 3 Accent 2" w:uiPriority="69"/>
-    <w:lsdException w:name="Dark List Accent 2" w:uiPriority="70"/>
-    <w:lsdException w:name="Colorful Shading Accent 2" w:uiPriority="71"/>
-    <w:lsdException w:name="Colorful List Accent 2" w:uiPriority="72"/>
-    <w:lsdException w:name="Colorful Grid Accent 2" w:uiPriority="73"/>
-    <w:lsdException w:name="Light Shading Accent 3" w:uiPriority="60"/>
-    <w:lsdException w:name="Light List Accent 3" w:uiPriority="61"/>
-    <w:lsdException w:name="Light Grid Accent 3" w:uiPriority="62"/>
-    <w:lsdException w:name="Medium Shading 1 Accent 3" w:uiPriority="63"/>
-    <w:lsdException w:name="Medium Shading 2 Accent 3" w:uiPriority="64"/>
-    <w:lsdException w:name="Medium List 1 Accent 3" w:uiPriority="65"/>
-    <w:lsdException w:name="Medium List 2 Accent 3" w:uiPriority="66"/>
-    <w:lsdException w:name="Medium Grid 1 Accent 3" w:uiPriority="67"/>
-    <w:lsdException w:name="Medium Grid 2 Accent 3" w:uiPriority="68"/>
-    <w:lsdException w:name="Medium Grid 3 Accent 3" w:uiPriority="69"/>
-    <w:lsdException w:name="Dark List Accent 3" w:uiPriority="70"/>
-    <w:lsdException w:name="Colorful Shading Accent 3" w:uiPriority="71"/>
-    <w:lsdException w:name="Colorful List Accent 3" w:uiPriority="72"/>
-    <w:lsdException w:name="Colorful Grid Accent 3" w:uiPriority="73"/>
-    <w:lsdException w:name="Light Shading Accent 4" w:uiPriority="60"/>
-    <w:lsdException w:name="Light List Accent 4" w:uiPriority="61"/>
-    <w:lsdException w:name="Light Grid Accent 4" w:uiPriority="62"/>
-    <w:lsdException w:name="Medium Shading 1 Accent 4" w:uiPriority="63"/>
-    <w:lsdException w:name="Medium Shading 2 Accent 4" w:uiPriority="64"/>
-    <w:lsdException w:name="Medium List 1 Accent 4" w:uiPriority="65"/>
-    <w:lsdException w:name="Medium List 2 Accent 4" w:uiPriority="66"/>
-    <w:lsdException w:name="Medium Grid 1 Accent 4" w:uiPriority="67"/>
-    <w:lsdException w:name="Medium Grid 2 Accent 4" w:uiPriority="68"/>
-    <w:lsdException w:name="Medium Grid 3 Accent 4" w:uiPriority="69"/>
-    <w:lsdException w:name="Dark List Accent 4" w:uiPriority="70"/>
-    <w:lsdException w:name="Colorful Shading Accent 4" w:uiPriority="71"/>
-    <w:lsdException w:name="Colorful List Accent 4" w:uiPriority="72"/>
-    <w:lsdException w:name="Colorful Grid Accent 4" w:uiPriority="73"/>
-    <w:lsdException w:name="Light Shading Accent 5" w:uiPriority="60"/>
-    <w:lsdException w:name="Light List Accent 5" w:uiPriority="61"/>
-    <w:lsdException w:name="Light Grid Accent 5" w:uiPriority="62"/>
-    <w:lsdException w:name="Medium Shading 1 Accent 5" w:uiPriority="63"/>
-    <w:lsdException w:name="Medium Shading 2 Accent 5" w:uiPriority="64"/>
-    <w:lsdException w:name="Medium List 1 Accent 5" w:uiPriority="65"/>
-    <w:lsdException w:name="Medium List 2 Accent 5" w:uiPriority="66"/>
-    <w:lsdException w:name="Medium Grid 1 Accent 5" w:uiPriority="67"/>
-    <w:lsdException w:name="Medium Grid 2 Accent 5" w:uiPriority="68"/>
-    <w:lsdException w:name="Medium Grid 3 Accent 5" w:uiPriority="69"/>
-    <w:lsdException w:name="Dark List Accent 5" w:uiPriority="70"/>
-    <w:lsdException w:name="Colorful Shading Accent 5" w:uiPriority="71"/>
-    <w:lsdException w:name="Colorful List Accent 5" w:uiPriority="72"/>
-    <w:lsdException w:name="Colorful Grid Accent 5" w:uiPriority="73"/>
-    <w:lsdException w:name="Light Shading Accent 6" w:uiPriority="60"/>
-    <w:lsdException w:name="Light List Accent 6" w:uiPriority="61"/>
-    <w:lsdException w:name="Light Grid Accent 6" w:uiPriority="62"/>
-    <w:lsdException w:name="Medium Shading 1 Accent 6" w:uiPriority="63"/>
-    <w:lsdException w:name="Medium Shading 2 Accent 6" w:uiPriority="64"/>
-    <w:lsdException w:name="Medium List 1 Accent 6" w:uiPriority="65"/>
-    <w:lsdException w:name="Medium List 2 Accent 6" w:uiPriority="66"/>
-    <w:lsdException w:name="Medium Grid 1 Accent 6" w:uiPriority="67"/>
-    <w:lsdException w:name="Medium Grid 2 Accent 6" w:uiPriority="68"/>
-    <w:lsdException w:name="Medium Grid 3 Accent 6" w:uiPriority="69"/>
-    <w:lsdException w:name="Dark List Accent 6" w:uiPriority="70"/>
-    <w:lsdException w:name="Colorful Shading Accent 6" w:uiPriority="71"/>
-    <w:lsdException w:name="Colorful List Accent 6" w:uiPriority="72"/>
-    <w:lsdException w:name="Colorful Grid Accent 6" w:uiPriority="73"/>
-    <w:lsdException w:name="Subtle Emphasis" w:uiPriority="19" w:qFormat="1"/>
-    <w:lsdException w:name="Intense Emphasis" w:uiPriority="21" w:qFormat="1"/>
-    <w:lsdException w:name="Subtle Reference" w:uiPriority="31" w:qFormat="1"/>
-    <w:lsdException w:name="Intense Reference" w:uiPriority="32" w:qFormat="1"/>
-    <w:lsdException w:name="Book Title" w:uiPriority="33" w:qFormat="1"/>
-    <w:lsdException w:name="Bibliography" w:semiHidden="1" w:uiPriority="37" w:unhideWhenUsed="1"/>
-    <w:lsdException w:name="TOC Heading" w:semiHidden="1" w:uiPriority="39" w:unhideWhenUsed="1" w:qFormat="1"/>
-    <w:lsdException w:name="Plain Table 1" w:uiPriority="41"/>
-    <w:lsdException w:name="Plain Table 2" w:uiPriority="42"/>
-    <w:lsdException w:name="Plain Table 3" w:uiPriority="43"/>
-    <w:lsdException w:name="Plain Table 4" w:uiPriority="44"/>
-    <w:lsdException w:name="Plain Table 5" w:uiPriority="45"/>
-    <w:lsdException w:name="Grid Table Light" w:uiPriority="40"/>
-    <w:lsdException w:name="Grid Table 1 Light" w:uiPriority="46"/>
-    <w:lsdException w:name="Grid Table 2" w:uiPriority="47"/>
-    <w:lsdException w:name="Grid Table 3" w:uiPriority="48"/>
-    <w:lsdException w:name="Grid Table 4" w:uiPriority="49"/>
-    <w:lsdException w:name="Grid Table 5 Dark" w:uiPriority="50"/>
-    <w:lsdException w:name="Grid Table 6 Colorful" w:uiPriority="51"/>
-    <w:lsdException w:name="Grid Table 7 Colorful" w:uiPriority="52"/>
-    <w:lsdException w:name="Grid Table 1 Light Accent 1" w:uiPriority="46"/>
-    <w:lsdException w:name="Grid Table 2 Accent 1" w:uiPriority="47"/>
-    <w:lsdException w:name="Grid Table 3 Accent 1" w:uiPriority="48"/>
-    <w:lsdException w:name="Grid Table 4 Accent 1" w:uiPriority="49"/>
-    <w:lsdException w:name="Grid Table 5 Dark Accent 1" w:uiPriority="50"/>
-    <w:lsdException w:name="Grid Table 6 Colorful Accent 1" w:uiPriority="51"/>
-    <w:lsdException w:name="Grid Table 7 Colorful Accent 1" w:uiPriority="52"/>
-    <w:lsdException w:name="Grid Table 1 Light Accent 2" w:uiPriority="46"/>
-    <w:lsdException w:name="Grid Table 2 Accent 2" w:uiPriority="47"/>
-    <w:lsdException w:name="Grid Table 3 Accent 2" w:uiPriority="48"/>
-    <w:lsdException w:name="Grid Table 4 Accent 2" w:uiPriority="49"/>
-    <w:lsdException w:name="Grid Table 5 Dark Accent 2" w:uiPriority="50"/>
-    <w:lsdException w:name="Grid Table 6 Colorful Accent 2" w:uiPriority="51"/>
-    <w:lsdException w:name="Grid Table 7 Colorful Accent 2" w:uiPriority="52"/>
-    <w:lsdException w:name="Grid Table 1 Light Accent 3" w:uiPriority="46"/>
-    <w:lsdException w:name="Grid Table 2 Accent 3" w:uiPriority="47"/>
-    <w:lsdException w:name="Grid Table 3 Accent 3" w:uiPriority="48"/>
-    <w:lsdException w:name="Grid Table 4 Accent 3" w:uiPriority="49"/>
-    <w:lsdException w:name="Grid Table 5 Dark Accent 3" w:uiPriority="50"/>
-    <w:lsdException w:name="Grid Table 6 Colorful Accent 3" w:uiPriority="51"/>
-    <w:lsdException w:name="Grid Table 7 Colorful Accent 3" w:uiPriority="52"/>
-    <w:lsdException w:name="Grid Table 1 Light Accent 4" w:uiPriority="46"/>
-    <w:lsdException w:name="Grid Table 2 Accent 4" w:uiPriority="47"/>
-    <w:lsdException w:name="Grid Table 3 Accent 4" w:uiPriority="48"/>
-    <w:lsdException w:name="Grid Table 4 Accent 4" w:uiPriority="49"/>
-    <w:lsdException w:name="Grid Table 5 Dark Accent 4" w:uiPriority="50"/>
-    <w:lsdException w:name="Grid Table 6 Colorful Accent 4" w:uiPriority="51"/>
-    <w:lsdException w:name="Grid Table 7 Colorful Accent 4" w:uiPriority="52"/>
-    <w:lsdException w:name="Grid Table 1 Light Accent 5" w:uiPriority="46"/>
-    <w:lsdException w:name="Grid Table 2 Accent 5" w:uiPriority="47"/>
-    <w:lsdException w:name="Grid Table 3 Accent 5" w:uiPriority="48"/>
-    <w:lsdException w:name="Grid Table 4 Accent 5" w:uiPriority="49"/>
-    <w:lsdException w:name="Grid Table 5 Dark Accent 5" w:uiPriority="50"/>
-    <w:lsdException w:name="Grid Table 6 Colorful Accent 5" w:uiPriority="51"/>
-    <w:lsdException w:name="Grid Table 7 Colorful Accent 5" w:uiPriority="52"/>
-    <w:lsdException w:name="Grid Table 1 Light Accent 6" w:uiPriority="46"/>
-    <w:lsdException w:name="Grid Table 2 Accent 6" w:uiPriority="47"/>
-    <w:lsdException w:name="Grid Table 3 Accent 6" w:uiPriority="48"/>
-    <w:lsdException w:name="Grid Table 4 Accent 6" w:uiPriority="49"/>
-    <w:lsdException w:name="Grid Table 5 Dark Accent 6" w:uiPriority="50"/>
-    <w:lsdException w:name="Grid Table 6 Colorful Accent 6" w:uiPriority="51"/>
-    <w:lsdException w:name="Grid Table 7 Colorful Accent 6" w:uiPriority="52"/>
-    <w:lsdException w:name="List Table 1 Light" w:uiPriority="46"/>
-    <w:lsdException w:name="List Table 2" w:uiPriority="47"/>
-    <w:lsdException w:name="List Table 3" w:uiPriority="48"/>
-    <w:lsdException w:name="List Table 4" w:uiPriority="49"/>
-    <w:lsdException w:name="List Table 5 Dark" w:uiPriority="50"/>
-    <w:lsdException w:name="List Table 6 Colorful" w:uiPriority="51"/>
-    <w:lsdException w:name="List Table 7 Colorful" w:uiPriority="52"/>
-    <w:lsdException w:name="List Table 1 Light Accent 1" w:uiPriority="46"/>
-    <w:lsdException w:name="List Table 2 Accent 1" w:uiPriority="47"/>
-    <w:lsdException w:name="List Table 3 Accent 1" w:uiPriority="48"/>
-    <w:lsdException w:name="List Table 4 Accent 1" w:uiPriority="49"/>
-    <w:lsdException w:name="List Table 5 Dark Accent 1" w:uiPriority="50"/>
-    <w:lsdException w:name="List Table 6 Colorful Accent 1" w:uiPriority="51"/>
-    <w:lsdException w:name="List Table 7 Colorful Accent 1" w:uiPriority="52"/>
-    <w:lsdException w:name="List Table 1 Light Accent 2" w:uiPriority="46"/>
-    <w:lsdException w:name="List Table 2 Accent 2" w:uiPriority="47"/>
-    <w:lsdException w:name="List Table 3 Accent 2" w:uiPriority="48"/>
-    <w:lsdException w:name="List Table 4 Accent 2" w:uiPriority="49"/>
-    <w:lsdException w:name="List Table 5 Dark Accent 2" w:uiPriority="50"/>
-    <w:lsdException w:name="List Table 6 Colorful Accent 2" w:uiPriority="51"/>
-    <w:lsdException w:name="List Table 7 Colorful Accent 2" w:uiPriority="52"/>
-    <w:lsdException w:name="List Table 1 Light Accent 3" w:uiPriority="46"/>
-    <w:lsdException w:name="List Table 2 Accent 3" w:uiPriority="47"/>
-    <w:lsdException w:name="List Table 3 Accent 3" w:uiPriority="48"/>
-    <w:lsdException w:name="List Table 4 Accent 3" w:uiPriority="49"/>
-    <w:lsdException w:name="List Table 5 Dark Accent 3" w:uiPriority="50"/>
-    <w:lsdException w:name="List Table 6 Colorful Accent 3" w:uiPriority="51"/>
-    <w:lsdException w:name="List Table 7 Colorful Accent 3" w:uiPriority="52"/>
-    <w:lsdException w:name="List Table 1 Light Accent 4" w:uiPriority="46"/>
-    <w:lsdException w:name="List Table 2 Accent 4" w:uiPriority="47"/>
-    <w:lsdException w:name="List Table 3 Accent 4" w:uiPriority="48"/>
-    <w:lsdException w:name="List Table 4 Accent 4" w:uiPriority="49"/>
-    <w:lsdException w:name="List Table 5 Dark Accent 4" w:uiPriority="50"/>
-    <w:lsdException w:name="List Table 6 Colorful Accent 4" w:uiPriority="51"/>
-    <w:lsdException w:name="List Table 7 Colorful Accent 4" w:uiPriority="52"/>
-    <w:lsdException w:name="List Table 1 Light Accent 5" w:uiPriority="46"/>
-    <w:lsdException w:name="List Table 2 Accent 5" w:uiPriority="47"/>
-    <w:lsdException w:name="List Table 3 Accent 5" w:uiPriority="48"/>
-    <w:lsdException w:name="List Table 4 Accent 5" w:uiPriority="49"/>
-    <w:lsdException w:name="List Table 5 Dark Accent 5" w:uiPriority="50"/>
-    <w:lsdException w:name="List Table 6 Colorful Accent 5" w:uiPriority="51"/>
-    <w:lsdException w:name="List Table 7 Colorful Accent 5" w:uiPriority="52"/>
-    <w:lsdException w:name="List Table 1 Light Accent 6" w:uiPriority="46"/>
-    <w:lsdException w:name="List Table 2 Accent 6" w:uiPriority="47"/>
-    <w:lsdException w:name="List Table 3 Accent 6" w:uiPriority="48"/>
-    <w:lsdException w:name="List Table 4 Accent 6" w:uiPriority="49"/>
-    <w:lsdException w:name="List Table 5 Dark Accent 6" w:uiPriority="50"/>
-    <w:lsdException w:name="List Table 6 Colorful Accent 6" w:uiPriority="51"/>
-    <w:lsdException w:name="List Table 7 Colorful Accent 6" w:uiPriority="52"/>
-    <w:lsdException w:name="Mention" w:semiHidden="1" w:unhideWhenUsed="1"/>
-    <w:lsdException w:name="Smart Hyperlink" w:semiHidden="1" w:unhideWhenUsed="1"/>
-    <w:lsdException w:name="Hashtag" w:semiHidden="1" w:unhideWhenUsed="1"/>
-    <w:lsdException w:name="Unresolved Mention" w:semiHidden="1" w:unhideWhenUsed="1"/>
-  </w:latentStyles>
-  <w:style w:type="paragraph" w:default="1" w:styleId="Normal">
-    <w:name w:val="Normal"/>
-    <w:qFormat/>
+  <w:style w:type="table" w:styleId="TableGrid">
+    <w:name w:val="Table Grid"/>
+    <w:basedOn w:val="TableNormal"/>
+    <w:uiPriority w:val="59"/>
+    <w:rsid w:val="00856A6C"/>
+    <w:pPr>
+      <w:spacing w:after="0" w:line="240" w:lineRule="auto"/>
+    </w:pPr>
+    <w:tblPr>
+      <w:tblBorders>
+        <w:top w:val="single" w:sz="4" w:space="0" w:color="auto"/>
+        <w:left w:val="single" w:sz="4" w:space="0" w:color="auto"/>
+        <w:bottom w:val="single" w:sz="4" w:space="0" w:color="auto"/>
+        <w:right w:val="single" w:sz="4" w:space="0" w:color="auto"/>
+        <w:insideH w:val="single" w:sz="4" w:space="0" w:color="auto"/>
+        <w:insideV w:val="single" w:sz="4" w:space="0" w:color="auto"/>
+      </w:tblBorders>
+    </w:tblPr>
   </w:style>
-  <w:style w:type="character" w:default="1" w:styleId="DefaultParagraphFont">
-    <w:name w:val="Default Paragraph Font"/>
-    <w:uiPriority w:val="1"/>
-    <w:semiHidden/>
-    <w:unhideWhenUsed/>
-  </w:style>
-  <w:style w:type="table" w:default="1" w:styleId="TableNormal">
-    <w:name w:val="Normal Table"/>
+  <w:style w:type="character" w:styleId="UnresolvedMention">
+    <w:name w:val="Unresolved Mention"/>
+    <w:basedOn w:val="DefaultParagraphFont"/>
     <w:uiPriority w:val="99"/>
     <w:semiHidden/>
     <w:unhideWhenUsed/>
-    <w:tblPr>
-      <w:tblInd w:w="0" w:type="dxa"/>
-      <w:tblCellMar>
-        <w:top w:w="0" w:type="dxa"/>
-        <w:left w:w="108" w:type="dxa"/>
-        <w:bottom w:w="0" w:type="dxa"/>
-        <w:right w:w="108" w:type="dxa"/>
-      </w:tblCellMar>
-    </w:tblPr>
-  </w:style>
-  <w:style w:type="numbering" w:default="1" w:styleId="NoList">
-    <w:name w:val="No List"/>
-    <w:uiPriority w:val="99"/>
-    <w:semiHidden/>
-    <w:unhideWhenUsed/>
-  </w:style>
-  <w:style w:type="paragraph" w:customStyle="1" w:styleId="2D80249E76384E3CBA666B707654DE1C">
-    <w:name w:val="2D80249E76384E3CBA666B707654DE1C"/>
-    <w:rsid w:val="00FC23FC"/>
-  </w:style>
-  <w:style w:type="paragraph" w:customStyle="1" w:styleId="4F03F5683A684123913342EDBEBB65FF">
-    <w:name w:val="4F03F5683A684123913342EDBEBB65FF"/>
-    <w:rsid w:val="00FC23FC"/>
-  </w:style>
-  <w:style w:type="paragraph" w:customStyle="1" w:styleId="9BA4C759ACB14BFA9EA1515709E82943">
-    <w:name w:val="9BA4C759ACB14BFA9EA1515709E82943"/>
-    <w:rsid w:val="00FC23FC"/>
-  </w:style>
-  <w:style w:type="paragraph" w:customStyle="1" w:styleId="91A81F4309F3485A90E54E84D411BF1B">
-    <w:name w:val="91A81F4309F3485A90E54E84D411BF1B"/>
-    <w:rsid w:val="00FC23FC"/>
-  </w:style>
-  <w:style w:type="paragraph" w:customStyle="1" w:styleId="E40FE4B4686F4A2BBAAA1271DD70807B">
-    <w:name w:val="E40FE4B4686F4A2BBAAA1271DD70807B"/>
-    <w:rsid w:val="00FC23FC"/>
-  </w:style>
-  <w:style w:type="paragraph" w:customStyle="1" w:styleId="79470EBC4C7E445ABA53C891830D7AB6">
-    <w:name w:val="79470EBC4C7E445ABA53C891830D7AB6"/>
-    <w:rsid w:val="00FC23FC"/>
+    <w:rsid w:val="00856A6C"/>
+    <w:rPr>
+      <w:color w:val="808080"/>
+      <w:shd w:val="clear" w:color="auto" w:fill="E6E6E6"/>
+    </w:rPr>
   </w:style>
 </w:styles>
-</file>
-
-<file path=word/glossary/webSettings.xml><?xml version="1.0" encoding="utf-8"?>
-<w:webSettings xmlns:mc="http://schemas.openxmlformats.org/markup-compatibility/2006" xmlns:r="http://schemas.openxmlformats.org/officeDocument/2006/relationships" xmlns:w="http://schemas.openxmlformats.org/wordprocessingml/2006/main" xmlns:w14="http://schemas.microsoft.com/office/word/2010/wordml" xmlns:w15="http://schemas.microsoft.com/office/word/2012/wordml" xmlns:w16cid="http://schemas.microsoft.com/office/word/2016/wordml/cid" xmlns:w16se="http://schemas.microsoft.com/office/word/2015/wordml/symex" mc:Ignorable="w14 w15 w16se w16cid">
-  <w:optimizeForBrowser/>
-</w:webSettings>
 </file>
 
 <file path=word/theme/theme1.xml><?xml version="1.0" encoding="utf-8"?>
@@ -5171,7 +5576,7 @@
 </file>
 
 <file path=customXml/itemProps1.xml><?xml version="1.0" encoding="utf-8"?>
-<ds:datastoreItem xmlns:ds="http://schemas.openxmlformats.org/officeDocument/2006/customXml" ds:itemID="{3AC83C92-75AC-4CF9-8C02-569FB99F61CF}">
+<ds:datastoreItem xmlns:ds="http://schemas.openxmlformats.org/officeDocument/2006/customXml" ds:itemID="{30048800-A7E8-4DF6-A901-DD9C7FF748CB}">
   <ds:schemaRefs>
     <ds:schemaRef ds:uri="http://schemas.openxmlformats.org/officeDocument/2006/bibliography"/>
   </ds:schemaRefs>

</xml_diff>

<commit_message>
modified docs and created a duplicate of javadoc for linking purposes
</commit_message>
<xml_diff>
--- a/documentation/Programmer_Manual.docx
+++ b/documentation/Programmer_Manual.docx
@@ -2874,10 +2874,7 @@
         </w:tc>
       </w:tr>
     </w:tbl>
-    <w:p>
-      <w:bookmarkStart w:id="7" w:name="_GoBack"/>
-      <w:bookmarkEnd w:id="7"/>
-    </w:p>
+    <w:p/>
     <w:p>
       <w:pPr>
         <w:pStyle w:val="Heading2"/>
@@ -3008,21 +3005,21 @@
       <w:pPr>
         <w:pStyle w:val="Heading1"/>
       </w:pPr>
-      <w:bookmarkStart w:id="8" w:name="_Toc529221967"/>
+      <w:bookmarkStart w:id="7" w:name="_Toc529221967"/>
       <w:r>
         <w:t>Standards – Back End</w:t>
       </w:r>
-      <w:bookmarkEnd w:id="8"/>
+      <w:bookmarkEnd w:id="7"/>
     </w:p>
     <w:p>
       <w:pPr>
         <w:pStyle w:val="Heading2"/>
       </w:pPr>
-      <w:bookmarkStart w:id="9" w:name="_Toc529221968"/>
+      <w:bookmarkStart w:id="8" w:name="_Toc529221968"/>
       <w:r>
         <w:t>Methodology</w:t>
       </w:r>
-      <w:bookmarkEnd w:id="9"/>
+      <w:bookmarkEnd w:id="8"/>
     </w:p>
     <w:p>
       <w:pPr>
@@ -3064,14 +3061,14 @@
           <w:rFonts w:eastAsia="Times New Roman"/>
         </w:rPr>
       </w:pPr>
-      <w:bookmarkStart w:id="10" w:name="_Toc529221969"/>
+      <w:bookmarkStart w:id="9" w:name="_Toc529221969"/>
       <w:r>
         <w:rPr>
           <w:rFonts w:eastAsia="Times New Roman"/>
         </w:rPr>
         <w:t>Requirement documentation</w:t>
       </w:r>
-      <w:bookmarkEnd w:id="10"/>
+      <w:bookmarkEnd w:id="9"/>
     </w:p>
     <w:p>
       <w:pPr>
@@ -3099,14 +3096,14 @@
           <w:rFonts w:eastAsia="Times New Roman"/>
         </w:rPr>
       </w:pPr>
-      <w:bookmarkStart w:id="11" w:name="_Toc529221970"/>
+      <w:bookmarkStart w:id="10" w:name="_Toc529221970"/>
       <w:r>
         <w:rPr>
           <w:rFonts w:eastAsia="Times New Roman"/>
         </w:rPr>
         <w:t>Requirement numbering</w:t>
       </w:r>
-      <w:bookmarkEnd w:id="11"/>
+      <w:bookmarkEnd w:id="10"/>
     </w:p>
     <w:p>
       <w:pPr>
@@ -3134,14 +3131,14 @@
           <w:rFonts w:eastAsia="Times New Roman"/>
         </w:rPr>
       </w:pPr>
-      <w:bookmarkStart w:id="12" w:name="_Toc529221971"/>
+      <w:bookmarkStart w:id="11" w:name="_Toc529221971"/>
       <w:r>
         <w:rPr>
           <w:rFonts w:eastAsia="Times New Roman"/>
         </w:rPr>
         <w:t>Java Code Documentation Standard</w:t>
       </w:r>
-      <w:bookmarkEnd w:id="12"/>
+      <w:bookmarkEnd w:id="11"/>
     </w:p>
     <w:p>
       <w:pPr>
@@ -3184,20 +3181,31 @@
       <w:r>
         <w:br w:type="page"/>
       </w:r>
-      <w:bookmarkStart w:id="13" w:name="_Toc529221972"/>
+      <w:bookmarkStart w:id="12" w:name="_Toc529221972"/>
       <w:r>
         <w:lastRenderedPageBreak/>
         <w:t>Tools – Front End</w:t>
       </w:r>
+      <w:bookmarkEnd w:id="12"/>
+    </w:p>
+    <w:p>
+      <w:pPr>
+        <w:pStyle w:val="Heading2"/>
+      </w:pPr>
+      <w:bookmarkStart w:id="13" w:name="_Toc529221973"/>
+      <w:r>
+        <w:t>Languages</w:t>
+      </w:r>
       <w:bookmarkEnd w:id="13"/>
     </w:p>
+    <w:p/>
     <w:p>
       <w:pPr>
         <w:pStyle w:val="Heading2"/>
       </w:pPr>
-      <w:bookmarkStart w:id="14" w:name="_Toc529221973"/>
+      <w:bookmarkStart w:id="14" w:name="_Toc529221974"/>
       <w:r>
-        <w:t>Languages</w:t>
+        <w:t>Editor/IDE</w:t>
       </w:r>
       <w:bookmarkEnd w:id="14"/>
     </w:p>
@@ -3206,9 +3214,9 @@
       <w:pPr>
         <w:pStyle w:val="Heading2"/>
       </w:pPr>
-      <w:bookmarkStart w:id="15" w:name="_Toc529221974"/>
+      <w:bookmarkStart w:id="15" w:name="_Toc529221975"/>
       <w:r>
-        <w:t>Editor/IDE</w:t>
+        <w:t>Design Tools</w:t>
       </w:r>
       <w:bookmarkEnd w:id="15"/>
     </w:p>
@@ -3217,22 +3225,11 @@
       <w:pPr>
         <w:pStyle w:val="Heading2"/>
       </w:pPr>
-      <w:bookmarkStart w:id="16" w:name="_Toc529221975"/>
-      <w:r>
-        <w:t>Design Tools</w:t>
-      </w:r>
-      <w:bookmarkEnd w:id="16"/>
-    </w:p>
-    <w:p/>
-    <w:p>
-      <w:pPr>
-        <w:pStyle w:val="Heading2"/>
-      </w:pPr>
-      <w:bookmarkStart w:id="17" w:name="_Toc529221976"/>
+      <w:bookmarkStart w:id="16" w:name="_Toc529221976"/>
       <w:r>
         <w:t>Testing Framework</w:t>
       </w:r>
-      <w:bookmarkEnd w:id="17"/>
+      <w:bookmarkEnd w:id="16"/>
     </w:p>
     <w:p>
       <w:r>
@@ -3243,16 +3240,50 @@
       <w:pPr>
         <w:pStyle w:val="Heading1"/>
       </w:pPr>
-      <w:bookmarkStart w:id="18" w:name="_Toc529221977"/>
+      <w:bookmarkStart w:id="17" w:name="_Toc529221977"/>
       <w:r>
         <w:lastRenderedPageBreak/>
         <w:t>Standards – Front End</w:t>
       </w:r>
+      <w:bookmarkEnd w:id="17"/>
+    </w:p>
+    <w:p/>
+    <w:p>
+      <w:proofErr w:type="spellStart"/>
+      <w:r>
+        <w:t>JavaDoc</w:t>
+      </w:r>
+      <w:proofErr w:type="spellEnd"/>
+    </w:p>
+    <w:p>
+      <w:hyperlink r:id="rId22" w:history="1">
+        <w:r>
+          <w:rPr>
+            <w:rStyle w:val="Hyperlink"/>
+          </w:rPr>
+          <w:t xml:space="preserve">Access the </w:t>
+        </w:r>
+        <w:proofErr w:type="spellStart"/>
+        <w:r>
+          <w:rPr>
+            <w:rStyle w:val="Hyperlink"/>
+          </w:rPr>
+          <w:t>JavaDoc</w:t>
+        </w:r>
+        <w:proofErr w:type="spellEnd"/>
+        <w:r>
+          <w:rPr>
+            <w:rStyle w:val="Hyperlink"/>
+          </w:rPr>
+          <w:t xml:space="preserve"> links here</w:t>
+        </w:r>
+      </w:hyperlink>
+      <w:bookmarkStart w:id="18" w:name="_GoBack"/>
       <w:bookmarkEnd w:id="18"/>
     </w:p>
     <w:sectPr>
-      <w:headerReference w:type="default" r:id="rId22"/>
-      <w:footerReference w:type="default" r:id="rId23"/>
+      <w:headerReference w:type="default" r:id="rId23"/>
+      <w:footerReference w:type="default" r:id="rId24"/>
       <w:pgSz w:w="12240" w:h="15840"/>
       <w:pgMar w:top="1440" w:right="1440" w:bottom="1440" w:left="1440" w:header="720" w:footer="720" w:gutter="0"/>
       <w:cols w:space="720"/>
@@ -5576,7 +5607,7 @@
 </file>
 
 <file path=customXml/itemProps1.xml><?xml version="1.0" encoding="utf-8"?>
-<ds:datastoreItem xmlns:ds="http://schemas.openxmlformats.org/officeDocument/2006/customXml" ds:itemID="{30048800-A7E8-4DF6-A901-DD9C7FF748CB}">
+<ds:datastoreItem xmlns:ds="http://schemas.openxmlformats.org/officeDocument/2006/customXml" ds:itemID="{BC73A156-1525-47C5-8915-F019DC705831}">
   <ds:schemaRefs>
     <ds:schemaRef ds:uri="http://schemas.openxmlformats.org/officeDocument/2006/bibliography"/>
   </ds:schemaRefs>

</xml_diff>